<commit_message>
update User case admin and manager.docx
</commit_message>
<xml_diff>
--- a/Document/Demo/User case admin and manager.docx
+++ b/Document/Demo/User case admin and manager.docx
@@ -45,13 +45,15 @@
             <w:pPr>
               <w:pStyle w:val="ListParagraph"/>
               <w:ind w:left="360"/>
-              <w:rPr>
-                <w:szCs w:val="24"/>
-              </w:rPr>
-            </w:pPr>
-          </w:p>
-          <w:p>
-            <w:pPr>
+              <w:outlineLvl w:val="0"/>
+              <w:rPr>
+                <w:szCs w:val="24"/>
+              </w:rPr>
+            </w:pPr>
+          </w:p>
+          <w:p>
+            <w:pPr>
+              <w:outlineLvl w:val="0"/>
               <w:rPr>
                 <w:szCs w:val="24"/>
               </w:rPr>
@@ -93,6 +95,7 @@
           </w:p>
           <w:p>
             <w:pPr>
+              <w:outlineLvl w:val="0"/>
               <w:rPr>
                 <w:szCs w:val="24"/>
               </w:rPr>
@@ -1918,6 +1921,1418 @@
                 <w:szCs w:val="24"/>
               </w:rPr>
             </w:pPr>
+          </w:p>
+          <w:p>
+            <w:pPr>
+              <w:rPr>
+                <w:b/>
+                <w:bCs/>
+                <w:szCs w:val="24"/>
+              </w:rPr>
+            </w:pPr>
+            <w:r>
+              <w:rPr>
+                <w:b/>
+                <w:bCs/>
+                <w:szCs w:val="24"/>
+              </w:rPr>
+              <w:t xml:space="preserve">Relationships: </w:t>
+            </w:r>
+            <w:r>
+              <w:rPr>
+                <w:bCs/>
+                <w:szCs w:val="24"/>
+              </w:rPr>
+              <w:t>N/A</w:t>
+            </w:r>
+          </w:p>
+          <w:p>
+            <w:pPr>
+              <w:rPr>
+                <w:bCs/>
+                <w:szCs w:val="24"/>
+              </w:rPr>
+            </w:pPr>
+            <w:r>
+              <w:rPr>
+                <w:b/>
+                <w:bCs/>
+                <w:szCs w:val="24"/>
+              </w:rPr>
+              <w:t>Business</w:t>
+            </w:r>
+            <w:r>
+              <w:rPr>
+                <w:b/>
+                <w:bCs/>
+                <w:szCs w:val="24"/>
+              </w:rPr>
+              <w:t xml:space="preserve"> Rules: </w:t>
+            </w:r>
+            <w:r>
+              <w:rPr>
+                <w:bCs/>
+                <w:szCs w:val="24"/>
+              </w:rPr>
+              <w:t>B01, B02, B03, B04, B05, B06</w:t>
+            </w:r>
+          </w:p>
+        </w:tc>
+      </w:tr>
+    </w:tbl>
+    <w:p/>
+    <w:p/>
+    <w:tbl>
+      <w:tblPr>
+        <w:tblW w:w="5000" w:type="pct"/>
+        <w:tblBorders>
+          <w:top w:val="single" w:sz="4" w:space="0" w:color="auto"/>
+          <w:left w:val="single" w:sz="4" w:space="0" w:color="auto"/>
+          <w:bottom w:val="single" w:sz="4" w:space="0" w:color="auto"/>
+          <w:right w:val="single" w:sz="4" w:space="0" w:color="auto"/>
+          <w:insideH w:val="single" w:sz="4" w:space="0" w:color="auto"/>
+          <w:insideV w:val="single" w:sz="4" w:space="0" w:color="auto"/>
+        </w:tblBorders>
+        <w:tblCellMar>
+          <w:top w:w="58" w:type="dxa"/>
+          <w:left w:w="115" w:type="dxa"/>
+          <w:bottom w:w="58" w:type="dxa"/>
+          <w:right w:w="115" w:type="dxa"/>
+        </w:tblCellMar>
+        <w:tblLook w:val="01E0" w:firstRow="1" w:lastRow="1" w:firstColumn="1" w:lastColumn="1" w:noHBand="0" w:noVBand="0"/>
+      </w:tblPr>
+      <w:tblGrid>
+        <w:gridCol w:w="2601"/>
+        <w:gridCol w:w="2551"/>
+        <w:gridCol w:w="1191"/>
+        <w:gridCol w:w="789"/>
+        <w:gridCol w:w="2218"/>
+      </w:tblGrid>
+      <w:tr>
+        <w:tc>
+          <w:tcPr>
+            <w:tcW w:w="5000" w:type="pct"/>
+            <w:gridSpan w:val="5"/>
+            <w:tcBorders>
+              <w:top w:val="single" w:sz="4" w:space="0" w:color="auto"/>
+              <w:left w:val="single" w:sz="4" w:space="0" w:color="auto"/>
+              <w:bottom w:val="single" w:sz="4" w:space="0" w:color="auto"/>
+              <w:right w:val="single" w:sz="4" w:space="0" w:color="auto"/>
+            </w:tcBorders>
+            <w:shd w:val="clear" w:color="auto" w:fill="F3F3F3"/>
+          </w:tcPr>
+          <w:p>
+            <w:pPr>
+              <w:pStyle w:val="ListParagraph"/>
+              <w:ind w:left="360"/>
+              <w:outlineLvl w:val="0"/>
+              <w:rPr>
+                <w:szCs w:val="24"/>
+              </w:rPr>
+            </w:pPr>
+          </w:p>
+          <w:p>
+            <w:pPr>
+              <w:outlineLvl w:val="0"/>
+              <w:rPr>
+                <w:szCs w:val="24"/>
+              </w:rPr>
+            </w:pPr>
+            <w:r>
+              <w:rPr>
+                <w:b/>
+                <w:szCs w:val="24"/>
+              </w:rPr>
+              <w:t xml:space="preserve">USE CASE-1 </w:t>
+            </w:r>
+            <w:proofErr w:type="gramStart"/>
+            <w:r>
+              <w:rPr>
+                <w:b/>
+                <w:szCs w:val="24"/>
+              </w:rPr>
+              <w:t>SPECIFICATION</w:t>
+            </w:r>
+            <w:r>
+              <w:rPr>
+                <w:szCs w:val="24"/>
+              </w:rPr>
+              <w:t xml:space="preserve"> :</w:t>
+            </w:r>
+            <w:proofErr w:type="gramEnd"/>
+            <w:r>
+              <w:rPr>
+                <w:szCs w:val="24"/>
+              </w:rPr>
+              <w:t xml:space="preserve"> </w:t>
+            </w:r>
+            <w:r>
+              <w:rPr>
+                <w:rFonts w:ascii="Arial" w:hAnsi="Arial" w:cs="Arial"/>
+                <w:color w:val="000000"/>
+                <w:sz w:val="22"/>
+              </w:rPr>
+              <w:t>Edit Notification</w:t>
+            </w:r>
+          </w:p>
+          <w:p>
+            <w:pPr>
+              <w:outlineLvl w:val="0"/>
+              <w:rPr>
+                <w:szCs w:val="24"/>
+              </w:rPr>
+            </w:pPr>
+          </w:p>
+        </w:tc>
+      </w:tr>
+      <w:tr>
+        <w:tc>
+          <w:tcPr>
+            <w:tcW w:w="1391" w:type="pct"/>
+            <w:tcBorders>
+              <w:top w:val="single" w:sz="4" w:space="0" w:color="auto"/>
+              <w:left w:val="single" w:sz="4" w:space="0" w:color="auto"/>
+              <w:bottom w:val="single" w:sz="4" w:space="0" w:color="auto"/>
+              <w:right w:val="single" w:sz="4" w:space="0" w:color="auto"/>
+            </w:tcBorders>
+            <w:shd w:val="clear" w:color="auto" w:fill="F3F3F3"/>
+            <w:hideMark/>
+          </w:tcPr>
+          <w:p>
+            <w:pPr>
+              <w:rPr>
+                <w:b/>
+                <w:szCs w:val="24"/>
+              </w:rPr>
+            </w:pPr>
+            <w:r>
+              <w:rPr>
+                <w:b/>
+                <w:szCs w:val="24"/>
+              </w:rPr>
+              <w:t>Use-case No.</w:t>
+            </w:r>
+          </w:p>
+        </w:tc>
+        <w:tc>
+          <w:tcPr>
+            <w:tcW w:w="1364" w:type="pct"/>
+            <w:tcBorders>
+              <w:top w:val="single" w:sz="4" w:space="0" w:color="auto"/>
+              <w:left w:val="single" w:sz="4" w:space="0" w:color="auto"/>
+              <w:bottom w:val="single" w:sz="4" w:space="0" w:color="auto"/>
+              <w:right w:val="single" w:sz="4" w:space="0" w:color="auto"/>
+            </w:tcBorders>
+            <w:hideMark/>
+          </w:tcPr>
+          <w:p>
+            <w:pPr>
+              <w:rPr>
+                <w:szCs w:val="24"/>
+              </w:rPr>
+            </w:pPr>
+            <w:r>
+              <w:rPr>
+                <w:szCs w:val="24"/>
+              </w:rPr>
+              <w:t>&lt;UC1.01&gt;</w:t>
+            </w:r>
+          </w:p>
+        </w:tc>
+        <w:tc>
+          <w:tcPr>
+            <w:tcW w:w="1059" w:type="pct"/>
+            <w:gridSpan w:val="2"/>
+            <w:tcBorders>
+              <w:top w:val="single" w:sz="4" w:space="0" w:color="auto"/>
+              <w:left w:val="single" w:sz="4" w:space="0" w:color="auto"/>
+              <w:bottom w:val="single" w:sz="4" w:space="0" w:color="auto"/>
+              <w:right w:val="single" w:sz="4" w:space="0" w:color="auto"/>
+            </w:tcBorders>
+            <w:shd w:val="clear" w:color="auto" w:fill="F3F3F3"/>
+            <w:hideMark/>
+          </w:tcPr>
+          <w:p>
+            <w:pPr>
+              <w:rPr>
+                <w:b/>
+                <w:szCs w:val="24"/>
+              </w:rPr>
+            </w:pPr>
+            <w:r>
+              <w:rPr>
+                <w:b/>
+                <w:szCs w:val="24"/>
+              </w:rPr>
+              <w:t>Use-case Version</w:t>
+            </w:r>
+          </w:p>
+        </w:tc>
+        <w:tc>
+          <w:tcPr>
+            <w:tcW w:w="1186" w:type="pct"/>
+            <w:tcBorders>
+              <w:top w:val="single" w:sz="4" w:space="0" w:color="auto"/>
+              <w:left w:val="single" w:sz="4" w:space="0" w:color="auto"/>
+              <w:bottom w:val="single" w:sz="4" w:space="0" w:color="auto"/>
+              <w:right w:val="single" w:sz="4" w:space="0" w:color="auto"/>
+            </w:tcBorders>
+            <w:hideMark/>
+          </w:tcPr>
+          <w:p>
+            <w:pPr>
+              <w:rPr>
+                <w:szCs w:val="24"/>
+              </w:rPr>
+            </w:pPr>
+            <w:r>
+              <w:rPr>
+                <w:szCs w:val="24"/>
+              </w:rPr>
+              <w:t>&lt;1.0&gt;</w:t>
+            </w:r>
+          </w:p>
+        </w:tc>
+      </w:tr>
+      <w:tr>
+        <w:tc>
+          <w:tcPr>
+            <w:tcW w:w="1391" w:type="pct"/>
+            <w:tcBorders>
+              <w:top w:val="single" w:sz="4" w:space="0" w:color="auto"/>
+              <w:left w:val="single" w:sz="4" w:space="0" w:color="auto"/>
+              <w:bottom w:val="single" w:sz="4" w:space="0" w:color="auto"/>
+              <w:right w:val="single" w:sz="4" w:space="0" w:color="auto"/>
+            </w:tcBorders>
+            <w:shd w:val="clear" w:color="auto" w:fill="F3F3F3"/>
+            <w:hideMark/>
+          </w:tcPr>
+          <w:p>
+            <w:pPr>
+              <w:rPr>
+                <w:b/>
+                <w:szCs w:val="24"/>
+              </w:rPr>
+            </w:pPr>
+            <w:r>
+              <w:rPr>
+                <w:b/>
+                <w:szCs w:val="24"/>
+              </w:rPr>
+              <w:t>Use-case Name</w:t>
+            </w:r>
+          </w:p>
+        </w:tc>
+        <w:tc>
+          <w:tcPr>
+            <w:tcW w:w="3609" w:type="pct"/>
+            <w:gridSpan w:val="4"/>
+            <w:tcBorders>
+              <w:top w:val="single" w:sz="4" w:space="0" w:color="auto"/>
+              <w:left w:val="single" w:sz="4" w:space="0" w:color="auto"/>
+              <w:bottom w:val="single" w:sz="4" w:space="0" w:color="auto"/>
+              <w:right w:val="single" w:sz="4" w:space="0" w:color="auto"/>
+            </w:tcBorders>
+            <w:hideMark/>
+          </w:tcPr>
+          <w:p>
+            <w:pPr>
+              <w:rPr>
+                <w:szCs w:val="24"/>
+              </w:rPr>
+            </w:pPr>
+            <w:r>
+              <w:rPr>
+                <w:szCs w:val="24"/>
+              </w:rPr>
+              <w:t>Edit Notification</w:t>
+            </w:r>
+          </w:p>
+        </w:tc>
+      </w:tr>
+      <w:tr>
+        <w:tc>
+          <w:tcPr>
+            <w:tcW w:w="1391" w:type="pct"/>
+            <w:tcBorders>
+              <w:top w:val="single" w:sz="4" w:space="0" w:color="auto"/>
+              <w:left w:val="single" w:sz="4" w:space="0" w:color="auto"/>
+              <w:bottom w:val="single" w:sz="4" w:space="0" w:color="auto"/>
+              <w:right w:val="single" w:sz="4" w:space="0" w:color="auto"/>
+            </w:tcBorders>
+            <w:shd w:val="clear" w:color="auto" w:fill="F3F3F3"/>
+            <w:hideMark/>
+          </w:tcPr>
+          <w:p>
+            <w:pPr>
+              <w:rPr>
+                <w:b/>
+                <w:szCs w:val="24"/>
+              </w:rPr>
+            </w:pPr>
+            <w:r>
+              <w:rPr>
+                <w:b/>
+                <w:szCs w:val="24"/>
+              </w:rPr>
+              <w:t xml:space="preserve">Author </w:t>
+            </w:r>
+          </w:p>
+        </w:tc>
+        <w:tc>
+          <w:tcPr>
+            <w:tcW w:w="3609" w:type="pct"/>
+            <w:gridSpan w:val="4"/>
+            <w:tcBorders>
+              <w:top w:val="single" w:sz="4" w:space="0" w:color="auto"/>
+              <w:left w:val="single" w:sz="4" w:space="0" w:color="auto"/>
+              <w:bottom w:val="single" w:sz="4" w:space="0" w:color="auto"/>
+              <w:right w:val="single" w:sz="4" w:space="0" w:color="auto"/>
+            </w:tcBorders>
+            <w:hideMark/>
+          </w:tcPr>
+          <w:p>
+            <w:pPr>
+              <w:rPr>
+                <w:szCs w:val="24"/>
+              </w:rPr>
+            </w:pPr>
+            <w:proofErr w:type="spellStart"/>
+            <w:r>
+              <w:rPr>
+                <w:szCs w:val="24"/>
+              </w:rPr>
+              <w:t>VinhNV</w:t>
+            </w:r>
+            <w:proofErr w:type="spellEnd"/>
+          </w:p>
+        </w:tc>
+      </w:tr>
+      <w:tr>
+        <w:tc>
+          <w:tcPr>
+            <w:tcW w:w="1391" w:type="pct"/>
+            <w:tcBorders>
+              <w:top w:val="single" w:sz="4" w:space="0" w:color="auto"/>
+              <w:left w:val="single" w:sz="4" w:space="0" w:color="auto"/>
+              <w:bottom w:val="single" w:sz="4" w:space="0" w:color="auto"/>
+              <w:right w:val="single" w:sz="4" w:space="0" w:color="auto"/>
+            </w:tcBorders>
+            <w:shd w:val="clear" w:color="auto" w:fill="F3F3F3"/>
+            <w:hideMark/>
+          </w:tcPr>
+          <w:p>
+            <w:pPr>
+              <w:rPr>
+                <w:b/>
+                <w:szCs w:val="24"/>
+              </w:rPr>
+            </w:pPr>
+            <w:r>
+              <w:rPr>
+                <w:b/>
+                <w:szCs w:val="24"/>
+              </w:rPr>
+              <w:t>Date</w:t>
+            </w:r>
+          </w:p>
+        </w:tc>
+        <w:tc>
+          <w:tcPr>
+            <w:tcW w:w="1364" w:type="pct"/>
+            <w:tcBorders>
+              <w:top w:val="single" w:sz="4" w:space="0" w:color="auto"/>
+              <w:left w:val="single" w:sz="4" w:space="0" w:color="auto"/>
+              <w:bottom w:val="single" w:sz="4" w:space="0" w:color="auto"/>
+              <w:right w:val="single" w:sz="4" w:space="0" w:color="auto"/>
+            </w:tcBorders>
+            <w:hideMark/>
+          </w:tcPr>
+          <w:p>
+            <w:pPr>
+              <w:rPr>
+                <w:szCs w:val="24"/>
+              </w:rPr>
+            </w:pPr>
+            <w:r>
+              <w:rPr>
+                <w:szCs w:val="24"/>
+              </w:rPr>
+              <w:t>02/06/2017</w:t>
+            </w:r>
+          </w:p>
+        </w:tc>
+        <w:tc>
+          <w:tcPr>
+            <w:tcW w:w="637" w:type="pct"/>
+            <w:tcBorders>
+              <w:top w:val="single" w:sz="4" w:space="0" w:color="auto"/>
+              <w:left w:val="single" w:sz="4" w:space="0" w:color="auto"/>
+              <w:bottom w:val="single" w:sz="4" w:space="0" w:color="auto"/>
+              <w:right w:val="single" w:sz="4" w:space="0" w:color="auto"/>
+            </w:tcBorders>
+            <w:shd w:val="clear" w:color="auto" w:fill="F3F3F3"/>
+            <w:hideMark/>
+          </w:tcPr>
+          <w:p>
+            <w:pPr>
+              <w:rPr>
+                <w:b/>
+                <w:szCs w:val="24"/>
+              </w:rPr>
+            </w:pPr>
+            <w:r>
+              <w:rPr>
+                <w:b/>
+                <w:szCs w:val="24"/>
+              </w:rPr>
+              <w:t>Priority</w:t>
+            </w:r>
+          </w:p>
+        </w:tc>
+        <w:tc>
+          <w:tcPr>
+            <w:tcW w:w="1608" w:type="pct"/>
+            <w:gridSpan w:val="2"/>
+            <w:tcBorders>
+              <w:top w:val="single" w:sz="4" w:space="0" w:color="auto"/>
+              <w:left w:val="single" w:sz="4" w:space="0" w:color="auto"/>
+              <w:bottom w:val="single" w:sz="4" w:space="0" w:color="auto"/>
+              <w:right w:val="single" w:sz="4" w:space="0" w:color="auto"/>
+            </w:tcBorders>
+            <w:hideMark/>
+          </w:tcPr>
+          <w:p>
+            <w:pPr>
+              <w:rPr>
+                <w:szCs w:val="24"/>
+              </w:rPr>
+            </w:pPr>
+            <w:r>
+              <w:rPr>
+                <w:szCs w:val="24"/>
+              </w:rPr>
+              <w:t>High</w:t>
+            </w:r>
+          </w:p>
+        </w:tc>
+      </w:tr>
+      <w:tr>
+        <w:trPr>
+          <w:trHeight w:val="4061"/>
+        </w:trPr>
+        <w:tc>
+          <w:tcPr>
+            <w:tcW w:w="5000" w:type="pct"/>
+            <w:gridSpan w:val="5"/>
+            <w:tcBorders>
+              <w:top w:val="single" w:sz="4" w:space="0" w:color="auto"/>
+              <w:left w:val="single" w:sz="4" w:space="0" w:color="auto"/>
+              <w:bottom w:val="single" w:sz="4" w:space="0" w:color="auto"/>
+              <w:right w:val="single" w:sz="4" w:space="0" w:color="auto"/>
+            </w:tcBorders>
+            <w:shd w:val="clear" w:color="auto" w:fill="FFFFFF"/>
+            <w:hideMark/>
+          </w:tcPr>
+          <w:p>
+            <w:pPr>
+              <w:rPr>
+                <w:b/>
+                <w:szCs w:val="24"/>
+              </w:rPr>
+            </w:pPr>
+            <w:r>
+              <w:rPr>
+                <w:b/>
+                <w:szCs w:val="24"/>
+              </w:rPr>
+              <w:t xml:space="preserve">User: </w:t>
+            </w:r>
+            <w:r>
+              <w:rPr>
+                <w:rFonts w:cs="Arial"/>
+                <w:color w:val="000000"/>
+                <w:szCs w:val="24"/>
+                <w:lang w:eastAsia="vi-VN"/>
+              </w:rPr>
+              <w:t>Manager</w:t>
+            </w:r>
+          </w:p>
+          <w:p>
+            <w:pPr>
+              <w:rPr>
+                <w:b/>
+                <w:szCs w:val="24"/>
+              </w:rPr>
+            </w:pPr>
+            <w:r>
+              <w:rPr>
+                <w:b/>
+                <w:szCs w:val="24"/>
+              </w:rPr>
+              <w:t>Summary:</w:t>
+            </w:r>
+            <w:r>
+              <w:rPr>
+                <w:b/>
+                <w:szCs w:val="24"/>
+              </w:rPr>
+              <w:t xml:space="preserve"> </w:t>
+            </w:r>
+            <w:r>
+              <w:rPr>
+                <w:rFonts w:cstheme="minorHAnsi"/>
+                <w:szCs w:val="24"/>
+              </w:rPr>
+              <w:t xml:space="preserve">The </w:t>
+            </w:r>
+            <w:r>
+              <w:rPr>
+                <w:rFonts w:cstheme="minorHAnsi"/>
+                <w:szCs w:val="24"/>
+              </w:rPr>
+              <w:t>manager</w:t>
+            </w:r>
+            <w:r>
+              <w:rPr>
+                <w:rFonts w:cstheme="minorHAnsi"/>
+                <w:szCs w:val="24"/>
+              </w:rPr>
+              <w:t xml:space="preserve"> uses this feature to </w:t>
+            </w:r>
+            <w:r>
+              <w:rPr>
+                <w:rFonts w:cstheme="minorHAnsi"/>
+                <w:szCs w:val="24"/>
+              </w:rPr>
+              <w:t>edit notification which is already exists in database</w:t>
+            </w:r>
+            <w:r>
+              <w:rPr>
+                <w:rFonts w:cstheme="minorHAnsi"/>
+                <w:szCs w:val="24"/>
+              </w:rPr>
+              <w:t>.</w:t>
+            </w:r>
+          </w:p>
+          <w:p>
+            <w:pPr>
+              <w:rPr>
+                <w:bCs/>
+                <w:szCs w:val="24"/>
+              </w:rPr>
+            </w:pPr>
+            <w:r>
+              <w:rPr>
+                <w:b/>
+                <w:bCs/>
+                <w:szCs w:val="24"/>
+              </w:rPr>
+              <w:t>Goal:</w:t>
+            </w:r>
+            <w:r>
+              <w:rPr>
+                <w:b/>
+                <w:bCs/>
+                <w:szCs w:val="24"/>
+              </w:rPr>
+              <w:t xml:space="preserve"> </w:t>
+            </w:r>
+            <w:r>
+              <w:rPr>
+                <w:bCs/>
+                <w:szCs w:val="24"/>
+              </w:rPr>
+              <w:t>Edit notification successfully</w:t>
+            </w:r>
+          </w:p>
+          <w:p>
+            <w:pPr>
+              <w:rPr>
+                <w:bCs/>
+                <w:szCs w:val="24"/>
+              </w:rPr>
+            </w:pPr>
+            <w:r>
+              <w:rPr>
+                <w:b/>
+                <w:bCs/>
+                <w:szCs w:val="24"/>
+              </w:rPr>
+              <w:t xml:space="preserve">Description: </w:t>
+            </w:r>
+            <w:r>
+              <w:rPr>
+                <w:bCs/>
+                <w:szCs w:val="24"/>
+              </w:rPr>
+              <w:t>If edit notification successfully system will display message on screen</w:t>
+            </w:r>
+          </w:p>
+          <w:p>
+            <w:pPr>
+              <w:rPr>
+                <w:b/>
+                <w:szCs w:val="24"/>
+              </w:rPr>
+            </w:pPr>
+            <w:r>
+              <w:rPr>
+                <w:b/>
+                <w:bCs/>
+                <w:szCs w:val="24"/>
+              </w:rPr>
+              <w:t>Triggers</w:t>
+            </w:r>
+            <w:r>
+              <w:rPr>
+                <w:b/>
+                <w:szCs w:val="24"/>
+              </w:rPr>
+              <w:t xml:space="preserve">: </w:t>
+            </w:r>
+            <w:r>
+              <w:rPr>
+                <w:rFonts w:cstheme="minorHAnsi"/>
+                <w:bCs/>
+                <w:szCs w:val="24"/>
+              </w:rPr>
+              <w:t xml:space="preserve">The </w:t>
+            </w:r>
+            <w:r>
+              <w:rPr>
+                <w:rFonts w:cstheme="minorHAnsi"/>
+                <w:bCs/>
+                <w:szCs w:val="24"/>
+              </w:rPr>
+              <w:t>manager</w:t>
+            </w:r>
+            <w:r>
+              <w:rPr>
+                <w:rFonts w:cstheme="minorHAnsi"/>
+                <w:bCs/>
+                <w:szCs w:val="24"/>
+              </w:rPr>
+              <w:t xml:space="preserve"> clicks on link “</w:t>
+            </w:r>
+            <w:proofErr w:type="spellStart"/>
+            <w:r>
+              <w:rPr>
+                <w:rFonts w:cstheme="minorHAnsi"/>
+                <w:bCs/>
+                <w:szCs w:val="24"/>
+              </w:rPr>
+              <w:t>Lưu</w:t>
+            </w:r>
+            <w:proofErr w:type="spellEnd"/>
+            <w:r>
+              <w:rPr>
+                <w:rFonts w:cstheme="minorHAnsi"/>
+                <w:bCs/>
+                <w:szCs w:val="24"/>
+              </w:rPr>
+              <w:t xml:space="preserve"> </w:t>
+            </w:r>
+            <w:proofErr w:type="spellStart"/>
+            <w:r>
+              <w:rPr>
+                <w:rFonts w:cstheme="minorHAnsi"/>
+                <w:bCs/>
+                <w:szCs w:val="24"/>
+              </w:rPr>
+              <w:t>thông</w:t>
+            </w:r>
+            <w:proofErr w:type="spellEnd"/>
+            <w:r>
+              <w:rPr>
+                <w:rFonts w:cstheme="minorHAnsi"/>
+                <w:bCs/>
+                <w:szCs w:val="24"/>
+              </w:rPr>
+              <w:t xml:space="preserve"> </w:t>
+            </w:r>
+            <w:proofErr w:type="spellStart"/>
+            <w:r>
+              <w:rPr>
+                <w:rFonts w:cstheme="minorHAnsi"/>
+                <w:bCs/>
+                <w:szCs w:val="24"/>
+              </w:rPr>
+              <w:t>báo</w:t>
+            </w:r>
+            <w:proofErr w:type="spellEnd"/>
+            <w:r>
+              <w:rPr>
+                <w:rFonts w:cstheme="minorHAnsi"/>
+                <w:bCs/>
+                <w:szCs w:val="24"/>
+              </w:rPr>
+              <w:t xml:space="preserve">” </w:t>
+            </w:r>
+            <w:r>
+              <w:rPr>
+                <w:rFonts w:cstheme="minorHAnsi"/>
+                <w:bCs/>
+                <w:szCs w:val="24"/>
+              </w:rPr>
+              <w:t>on CRUD notification page</w:t>
+            </w:r>
+          </w:p>
+          <w:p>
+            <w:pPr>
+              <w:rPr>
+                <w:bCs/>
+                <w:szCs w:val="24"/>
+              </w:rPr>
+            </w:pPr>
+            <w:r>
+              <w:rPr>
+                <w:b/>
+                <w:bCs/>
+                <w:szCs w:val="24"/>
+              </w:rPr>
+              <w:t>Preconditions:</w:t>
+            </w:r>
+            <w:r>
+              <w:rPr>
+                <w:b/>
+                <w:bCs/>
+                <w:szCs w:val="24"/>
+              </w:rPr>
+              <w:t xml:space="preserve"> </w:t>
+            </w:r>
+            <w:r>
+              <w:rPr>
+                <w:bCs/>
+                <w:szCs w:val="24"/>
+              </w:rPr>
+              <w:t>Manager must be login system</w:t>
+            </w:r>
+          </w:p>
+          <w:p>
+            <w:pPr>
+              <w:rPr>
+                <w:bCs/>
+                <w:szCs w:val="24"/>
+              </w:rPr>
+            </w:pPr>
+            <w:r>
+              <w:rPr>
+                <w:b/>
+                <w:bCs/>
+                <w:szCs w:val="24"/>
+              </w:rPr>
+              <w:t>Post</w:t>
+            </w:r>
+            <w:r>
+              <w:rPr>
+                <w:b/>
+                <w:szCs w:val="24"/>
+              </w:rPr>
+              <w:t xml:space="preserve"> </w:t>
+            </w:r>
+            <w:r>
+              <w:rPr>
+                <w:b/>
+                <w:bCs/>
+                <w:szCs w:val="24"/>
+              </w:rPr>
+              <w:t>Conditions:</w:t>
+            </w:r>
+            <w:r>
+              <w:rPr>
+                <w:b/>
+                <w:bCs/>
+                <w:szCs w:val="24"/>
+              </w:rPr>
+              <w:t xml:space="preserve"> </w:t>
+            </w:r>
+            <w:r>
+              <w:rPr>
+                <w:bCs/>
+                <w:szCs w:val="24"/>
+              </w:rPr>
+              <w:t>The content of notification will be update into database</w:t>
+            </w:r>
+          </w:p>
+          <w:p>
+            <w:pPr>
+              <w:rPr>
+                <w:b/>
+                <w:bCs/>
+                <w:szCs w:val="24"/>
+              </w:rPr>
+            </w:pPr>
+            <w:r>
+              <w:rPr>
+                <w:b/>
+                <w:bCs/>
+                <w:szCs w:val="24"/>
+              </w:rPr>
+              <w:t>Main Success Scenario:</w:t>
+            </w:r>
+          </w:p>
+          <w:tbl>
+            <w:tblPr>
+              <w:tblStyle w:val="GridTable4-Accent51"/>
+              <w:tblW w:w="0" w:type="auto"/>
+              <w:tblLook w:val="04A0" w:firstRow="1" w:lastRow="0" w:firstColumn="1" w:lastColumn="0" w:noHBand="0" w:noVBand="1"/>
+            </w:tblPr>
+            <w:tblGrid>
+              <w:gridCol w:w="4555"/>
+              <w:gridCol w:w="4555"/>
+            </w:tblGrid>
+            <w:tr>
+              <w:trPr>
+                <w:cnfStyle w:val="100000000000" w:firstRow="1" w:lastRow="0" w:firstColumn="0" w:lastColumn="0" w:oddVBand="0" w:evenVBand="0" w:oddHBand="0" w:evenHBand="0" w:firstRowFirstColumn="0" w:firstRowLastColumn="0" w:lastRowFirstColumn="0" w:lastRowLastColumn="0"/>
+              </w:trPr>
+              <w:tc>
+                <w:tcPr>
+                  <w:cnfStyle w:val="001000000000" w:firstRow="0" w:lastRow="0" w:firstColumn="1" w:lastColumn="0" w:oddVBand="0" w:evenVBand="0" w:oddHBand="0" w:evenHBand="0" w:firstRowFirstColumn="0" w:firstRowLastColumn="0" w:lastRowFirstColumn="0" w:lastRowLastColumn="0"/>
+                  <w:tcW w:w="4555" w:type="dxa"/>
+                  <w:vAlign w:val="center"/>
+                </w:tcPr>
+                <w:p>
+                  <w:pPr>
+                    <w:rPr>
+                      <w:rFonts w:cstheme="minorHAnsi"/>
+                      <w:b w:val="0"/>
+                      <w:bCs w:val="0"/>
+                      <w:szCs w:val="24"/>
+                    </w:rPr>
+                  </w:pPr>
+                  <w:r>
+                    <w:rPr>
+                      <w:rFonts w:cstheme="minorHAnsi"/>
+                      <w:b w:val="0"/>
+                      <w:bCs w:val="0"/>
+                      <w:szCs w:val="24"/>
+                    </w:rPr>
+                    <w:t>User</w:t>
+                  </w:r>
+                </w:p>
+              </w:tc>
+              <w:tc>
+                <w:tcPr>
+                  <w:tcW w:w="4555" w:type="dxa"/>
+                  <w:vAlign w:val="center"/>
+                </w:tcPr>
+                <w:p>
+                  <w:pPr>
+                    <w:cnfStyle w:val="100000000000" w:firstRow="1" w:lastRow="0" w:firstColumn="0" w:lastColumn="0" w:oddVBand="0" w:evenVBand="0" w:oddHBand="0" w:evenHBand="0" w:firstRowFirstColumn="0" w:firstRowLastColumn="0" w:lastRowFirstColumn="0" w:lastRowLastColumn="0"/>
+                    <w:rPr>
+                      <w:rFonts w:cstheme="minorHAnsi"/>
+                      <w:b w:val="0"/>
+                      <w:bCs w:val="0"/>
+                      <w:szCs w:val="24"/>
+                    </w:rPr>
+                  </w:pPr>
+                  <w:r>
+                    <w:rPr>
+                      <w:rFonts w:cstheme="minorHAnsi"/>
+                      <w:b w:val="0"/>
+                      <w:bCs w:val="0"/>
+                      <w:szCs w:val="24"/>
+                    </w:rPr>
+                    <w:t>System</w:t>
+                  </w:r>
+                </w:p>
+              </w:tc>
+            </w:tr>
+            <w:tr>
+              <w:trPr>
+                <w:cnfStyle w:val="000000100000" w:firstRow="0" w:lastRow="0" w:firstColumn="0" w:lastColumn="0" w:oddVBand="0" w:evenVBand="0" w:oddHBand="1" w:evenHBand="0" w:firstRowFirstColumn="0" w:firstRowLastColumn="0" w:lastRowFirstColumn="0" w:lastRowLastColumn="0"/>
+              </w:trPr>
+              <w:tc>
+                <w:tcPr>
+                  <w:cnfStyle w:val="001000000000" w:firstRow="0" w:lastRow="0" w:firstColumn="1" w:lastColumn="0" w:oddVBand="0" w:evenVBand="0" w:oddHBand="0" w:evenHBand="0" w:firstRowFirstColumn="0" w:firstRowLastColumn="0" w:lastRowFirstColumn="0" w:lastRowLastColumn="0"/>
+                  <w:tcW w:w="4555" w:type="dxa"/>
+                </w:tcPr>
+                <w:p>
+                  <w:pPr>
+                    <w:rPr>
+                      <w:rFonts w:cstheme="minorHAnsi"/>
+                      <w:b w:val="0"/>
+                      <w:szCs w:val="24"/>
+                    </w:rPr>
+                  </w:pPr>
+                  <w:r>
+                    <w:rPr>
+                      <w:b w:val="0"/>
+                      <w:szCs w:val="24"/>
+                    </w:rPr>
+                    <w:t xml:space="preserve">1. </w:t>
+                  </w:r>
+                  <w:r>
+                    <w:rPr>
+                      <w:rFonts w:cstheme="minorHAnsi"/>
+                      <w:b w:val="0"/>
+                      <w:szCs w:val="24"/>
+                    </w:rPr>
+                    <w:t>Select a notification on “</w:t>
+                  </w:r>
+                  <w:proofErr w:type="spellStart"/>
+                  <w:r>
+                    <w:rPr>
+                      <w:rFonts w:cstheme="minorHAnsi"/>
+                      <w:b w:val="0"/>
+                      <w:szCs w:val="24"/>
+                    </w:rPr>
+                    <w:t>Thông</w:t>
+                  </w:r>
+                  <w:proofErr w:type="spellEnd"/>
+                  <w:r>
+                    <w:rPr>
+                      <w:rFonts w:cstheme="minorHAnsi"/>
+                      <w:b w:val="0"/>
+                      <w:szCs w:val="24"/>
+                    </w:rPr>
+                    <w:t xml:space="preserve"> </w:t>
+                  </w:r>
+                  <w:proofErr w:type="spellStart"/>
+                  <w:r>
+                    <w:rPr>
+                      <w:rFonts w:cstheme="minorHAnsi"/>
+                      <w:b w:val="0"/>
+                      <w:szCs w:val="24"/>
+                    </w:rPr>
+                    <w:t>báo</w:t>
+                  </w:r>
+                  <w:proofErr w:type="spellEnd"/>
+                  <w:r>
+                    <w:rPr>
+                      <w:rFonts w:cstheme="minorHAnsi"/>
+                      <w:b w:val="0"/>
+                      <w:szCs w:val="24"/>
+                    </w:rPr>
+                    <w:t>” panel that display on right hand side of browser screen</w:t>
+                  </w:r>
+                </w:p>
+              </w:tc>
+              <w:tc>
+                <w:tcPr>
+                  <w:tcW w:w="4555" w:type="dxa"/>
+                </w:tcPr>
+                <w:p>
+                  <w:pPr>
+                    <w:cnfStyle w:val="000000100000" w:firstRow="0" w:lastRow="0" w:firstColumn="0" w:lastColumn="0" w:oddVBand="0" w:evenVBand="0" w:oddHBand="1" w:evenHBand="0" w:firstRowFirstColumn="0" w:firstRowLastColumn="0" w:lastRowFirstColumn="0" w:lastRowLastColumn="0"/>
+                    <w:rPr>
+                      <w:rFonts w:cstheme="minorHAnsi"/>
+                      <w:bCs/>
+                      <w:szCs w:val="24"/>
+                    </w:rPr>
+                  </w:pPr>
+                </w:p>
+              </w:tc>
+            </w:tr>
+            <w:tr>
+              <w:tc>
+                <w:tcPr>
+                  <w:cnfStyle w:val="001000000000" w:firstRow="0" w:lastRow="0" w:firstColumn="1" w:lastColumn="0" w:oddVBand="0" w:evenVBand="0" w:oddHBand="0" w:evenHBand="0" w:firstRowFirstColumn="0" w:firstRowLastColumn="0" w:lastRowFirstColumn="0" w:lastRowLastColumn="0"/>
+                  <w:tcW w:w="4555" w:type="dxa"/>
+                </w:tcPr>
+                <w:p>
+                  <w:pPr>
+                    <w:rPr>
+                      <w:rFonts w:cstheme="minorHAnsi"/>
+                      <w:b w:val="0"/>
+                      <w:bCs w:val="0"/>
+                      <w:szCs w:val="24"/>
+                    </w:rPr>
+                  </w:pPr>
+                </w:p>
+              </w:tc>
+              <w:tc>
+                <w:tcPr>
+                  <w:tcW w:w="4555" w:type="dxa"/>
+                </w:tcPr>
+                <w:p>
+                  <w:pPr>
+                    <w:cnfStyle w:val="000000000000" w:firstRow="0" w:lastRow="0" w:firstColumn="0" w:lastColumn="0" w:oddVBand="0" w:evenVBand="0" w:oddHBand="0" w:evenHBand="0" w:firstRowFirstColumn="0" w:firstRowLastColumn="0" w:lastRowFirstColumn="0" w:lastRowLastColumn="0"/>
+                    <w:rPr>
+                      <w:rFonts w:cstheme="minorHAnsi"/>
+                      <w:bCs/>
+                      <w:szCs w:val="24"/>
+                    </w:rPr>
+                  </w:pPr>
+                  <w:r>
+                    <w:rPr>
+                      <w:rFonts w:cstheme="minorHAnsi"/>
+                      <w:szCs w:val="24"/>
+                    </w:rPr>
+                    <w:t>2</w:t>
+                  </w:r>
+                  <w:r>
+                    <w:rPr>
+                      <w:rFonts w:cstheme="minorHAnsi"/>
+                      <w:szCs w:val="24"/>
+                    </w:rPr>
+                    <w:t xml:space="preserve">. </w:t>
+                  </w:r>
+                  <w:r>
+                    <w:rPr>
+                      <w:rFonts w:cstheme="minorHAnsi"/>
+                      <w:szCs w:val="24"/>
+                    </w:rPr>
+                    <w:t>Fill data of the notification that manager selected into fields data on left hand side of browser screen</w:t>
+                  </w:r>
+                </w:p>
+              </w:tc>
+            </w:tr>
+            <w:tr>
+              <w:trPr>
+                <w:cnfStyle w:val="000000100000" w:firstRow="0" w:lastRow="0" w:firstColumn="0" w:lastColumn="0" w:oddVBand="0" w:evenVBand="0" w:oddHBand="1" w:evenHBand="0" w:firstRowFirstColumn="0" w:firstRowLastColumn="0" w:lastRowFirstColumn="0" w:lastRowLastColumn="0"/>
+              </w:trPr>
+              <w:tc>
+                <w:tcPr>
+                  <w:cnfStyle w:val="001000000000" w:firstRow="0" w:lastRow="0" w:firstColumn="1" w:lastColumn="0" w:oddVBand="0" w:evenVBand="0" w:oddHBand="0" w:evenHBand="0" w:firstRowFirstColumn="0" w:firstRowLastColumn="0" w:lastRowFirstColumn="0" w:lastRowLastColumn="0"/>
+                  <w:tcW w:w="4555" w:type="dxa"/>
+                </w:tcPr>
+                <w:p>
+                  <w:pPr>
+                    <w:rPr>
+                      <w:rFonts w:cstheme="minorHAnsi"/>
+                      <w:b w:val="0"/>
+                      <w:bCs w:val="0"/>
+                      <w:szCs w:val="24"/>
+                    </w:rPr>
+                  </w:pPr>
+                  <w:r>
+                    <w:rPr>
+                      <w:rFonts w:cstheme="minorHAnsi"/>
+                      <w:b w:val="0"/>
+                      <w:szCs w:val="24"/>
+                    </w:rPr>
+                    <w:t xml:space="preserve">3. </w:t>
+                  </w:r>
+                  <w:r>
+                    <w:rPr>
+                      <w:rFonts w:cstheme="minorHAnsi"/>
+                      <w:b w:val="0"/>
+                      <w:szCs w:val="24"/>
+                    </w:rPr>
+                    <w:t xml:space="preserve">Change content of the notification and clicks </w:t>
+                  </w:r>
+                  <w:proofErr w:type="gramStart"/>
+                  <w:r>
+                    <w:rPr>
+                      <w:rFonts w:cstheme="minorHAnsi"/>
+                      <w:b w:val="0"/>
+                      <w:szCs w:val="24"/>
+                    </w:rPr>
+                    <w:t>on  link</w:t>
+                  </w:r>
+                  <w:proofErr w:type="gramEnd"/>
+                  <w:r>
+                    <w:rPr>
+                      <w:rFonts w:cstheme="minorHAnsi"/>
+                      <w:b w:val="0"/>
+                      <w:szCs w:val="24"/>
+                    </w:rPr>
+                    <w:t xml:space="preserve"> </w:t>
+                  </w:r>
+                  <w:r>
+                    <w:rPr>
+                      <w:rFonts w:cstheme="minorHAnsi"/>
+                      <w:b w:val="0"/>
+                      <w:szCs w:val="24"/>
+                    </w:rPr>
+                    <w:t>“</w:t>
+                  </w:r>
+                  <w:proofErr w:type="spellStart"/>
+                  <w:r>
+                    <w:rPr>
+                      <w:rFonts w:cstheme="minorHAnsi"/>
+                      <w:b w:val="0"/>
+                      <w:szCs w:val="24"/>
+                    </w:rPr>
+                    <w:t>Lưu</w:t>
+                  </w:r>
+                  <w:proofErr w:type="spellEnd"/>
+                  <w:r>
+                    <w:rPr>
+                      <w:rFonts w:cstheme="minorHAnsi"/>
+                      <w:b w:val="0"/>
+                      <w:szCs w:val="24"/>
+                    </w:rPr>
+                    <w:t xml:space="preserve"> </w:t>
+                  </w:r>
+                  <w:proofErr w:type="spellStart"/>
+                  <w:r>
+                    <w:rPr>
+                      <w:rFonts w:cstheme="minorHAnsi"/>
+                      <w:b w:val="0"/>
+                      <w:szCs w:val="24"/>
+                    </w:rPr>
+                    <w:t>thông</w:t>
+                  </w:r>
+                  <w:proofErr w:type="spellEnd"/>
+                  <w:r>
+                    <w:rPr>
+                      <w:rFonts w:cstheme="minorHAnsi"/>
+                      <w:b w:val="0"/>
+                      <w:szCs w:val="24"/>
+                    </w:rPr>
+                    <w:t xml:space="preserve"> </w:t>
+                  </w:r>
+                  <w:proofErr w:type="spellStart"/>
+                  <w:r>
+                    <w:rPr>
+                      <w:rFonts w:cstheme="minorHAnsi"/>
+                      <w:b w:val="0"/>
+                      <w:szCs w:val="24"/>
+                    </w:rPr>
+                    <w:t>báo</w:t>
+                  </w:r>
+                  <w:proofErr w:type="spellEnd"/>
+                  <w:r>
+                    <w:rPr>
+                      <w:rFonts w:cstheme="minorHAnsi"/>
+                      <w:b w:val="0"/>
+                      <w:szCs w:val="24"/>
+                    </w:rPr>
+                    <w:t xml:space="preserve">” </w:t>
+                  </w:r>
+                </w:p>
+              </w:tc>
+              <w:tc>
+                <w:tcPr>
+                  <w:tcW w:w="4555" w:type="dxa"/>
+                </w:tcPr>
+                <w:p>
+                  <w:pPr>
+                    <w:cnfStyle w:val="000000100000" w:firstRow="0" w:lastRow="0" w:firstColumn="0" w:lastColumn="0" w:oddVBand="0" w:evenVBand="0" w:oddHBand="1" w:evenHBand="0" w:firstRowFirstColumn="0" w:firstRowLastColumn="0" w:lastRowFirstColumn="0" w:lastRowLastColumn="0"/>
+                    <w:rPr>
+                      <w:rFonts w:cstheme="minorHAnsi"/>
+                      <w:bCs/>
+                      <w:szCs w:val="24"/>
+                    </w:rPr>
+                  </w:pPr>
+                </w:p>
+              </w:tc>
+            </w:tr>
+            <w:tr>
+              <w:tc>
+                <w:tcPr>
+                  <w:cnfStyle w:val="001000000000" w:firstRow="0" w:lastRow="0" w:firstColumn="1" w:lastColumn="0" w:oddVBand="0" w:evenVBand="0" w:oddHBand="0" w:evenHBand="0" w:firstRowFirstColumn="0" w:firstRowLastColumn="0" w:lastRowFirstColumn="0" w:lastRowLastColumn="0"/>
+                  <w:tcW w:w="4555" w:type="dxa"/>
+                </w:tcPr>
+                <w:p>
+                  <w:pPr>
+                    <w:rPr>
+                      <w:rFonts w:cstheme="minorHAnsi"/>
+                      <w:b w:val="0"/>
+                      <w:bCs w:val="0"/>
+                      <w:szCs w:val="24"/>
+                    </w:rPr>
+                  </w:pPr>
+                </w:p>
+              </w:tc>
+              <w:tc>
+                <w:tcPr>
+                  <w:tcW w:w="4555" w:type="dxa"/>
+                </w:tcPr>
+                <w:p>
+                  <w:pPr>
+                    <w:cnfStyle w:val="000000000000" w:firstRow="0" w:lastRow="0" w:firstColumn="0" w:lastColumn="0" w:oddVBand="0" w:evenVBand="0" w:oddHBand="0" w:evenHBand="0" w:firstRowFirstColumn="0" w:firstRowLastColumn="0" w:lastRowFirstColumn="0" w:lastRowLastColumn="0"/>
+                    <w:rPr>
+                      <w:rFonts w:cstheme="minorHAnsi"/>
+                      <w:bCs/>
+                      <w:szCs w:val="24"/>
+                    </w:rPr>
+                  </w:pPr>
+                  <w:r>
+                    <w:rPr>
+                      <w:rFonts w:cstheme="minorHAnsi"/>
+                      <w:bCs/>
+                      <w:szCs w:val="24"/>
+                    </w:rPr>
+                    <w:t xml:space="preserve">4. </w:t>
+                  </w:r>
+                  <w:r>
+                    <w:rPr>
+                      <w:rFonts w:cstheme="minorHAnsi"/>
+                      <w:bCs/>
+                      <w:szCs w:val="24"/>
+                    </w:rPr>
+                    <w:t>Show confirm dialog</w:t>
+                  </w:r>
+                </w:p>
+              </w:tc>
+            </w:tr>
+            <w:tr>
+              <w:trPr>
+                <w:cnfStyle w:val="000000100000" w:firstRow="0" w:lastRow="0" w:firstColumn="0" w:lastColumn="0" w:oddVBand="0" w:evenVBand="0" w:oddHBand="1" w:evenHBand="0" w:firstRowFirstColumn="0" w:firstRowLastColumn="0" w:lastRowFirstColumn="0" w:lastRowLastColumn="0"/>
+              </w:trPr>
+              <w:tc>
+                <w:tcPr>
+                  <w:cnfStyle w:val="001000000000" w:firstRow="0" w:lastRow="0" w:firstColumn="1" w:lastColumn="0" w:oddVBand="0" w:evenVBand="0" w:oddHBand="0" w:evenHBand="0" w:firstRowFirstColumn="0" w:firstRowLastColumn="0" w:lastRowFirstColumn="0" w:lastRowLastColumn="0"/>
+                  <w:tcW w:w="4555" w:type="dxa"/>
+                </w:tcPr>
+                <w:p>
+                  <w:pPr>
+                    <w:rPr>
+                      <w:rFonts w:cstheme="minorHAnsi"/>
+                      <w:b w:val="0"/>
+                      <w:bCs w:val="0"/>
+                      <w:szCs w:val="24"/>
+                    </w:rPr>
+                  </w:pPr>
+                  <w:r>
+                    <w:rPr>
+                      <w:rFonts w:cstheme="minorHAnsi"/>
+                      <w:b w:val="0"/>
+                      <w:bCs w:val="0"/>
+                      <w:szCs w:val="24"/>
+                    </w:rPr>
+                    <w:t>5. Manager clicks on “</w:t>
+                  </w:r>
+                  <w:proofErr w:type="spellStart"/>
+                  <w:r>
+                    <w:rPr>
+                      <w:rFonts w:cstheme="minorHAnsi"/>
+                      <w:b w:val="0"/>
+                      <w:bCs w:val="0"/>
+                      <w:szCs w:val="24"/>
+                    </w:rPr>
+                    <w:t>Chắc</w:t>
+                  </w:r>
+                  <w:proofErr w:type="spellEnd"/>
+                  <w:r>
+                    <w:rPr>
+                      <w:rFonts w:cstheme="minorHAnsi"/>
+                      <w:b w:val="0"/>
+                      <w:bCs w:val="0"/>
+                      <w:szCs w:val="24"/>
+                    </w:rPr>
+                    <w:t xml:space="preserve"> </w:t>
+                  </w:r>
+                  <w:proofErr w:type="spellStart"/>
+                  <w:r>
+                    <w:rPr>
+                      <w:rFonts w:cstheme="minorHAnsi"/>
+                      <w:b w:val="0"/>
+                      <w:bCs w:val="0"/>
+                      <w:szCs w:val="24"/>
+                    </w:rPr>
+                    <w:t>chắn</w:t>
+                  </w:r>
+                  <w:proofErr w:type="spellEnd"/>
+                  <w:r>
+                    <w:rPr>
+                      <w:rFonts w:cstheme="minorHAnsi"/>
+                      <w:b w:val="0"/>
+                      <w:bCs w:val="0"/>
+                      <w:szCs w:val="24"/>
+                    </w:rPr>
+                    <w:t>” button</w:t>
+                  </w:r>
+                </w:p>
+              </w:tc>
+              <w:tc>
+                <w:tcPr>
+                  <w:tcW w:w="4555" w:type="dxa"/>
+                </w:tcPr>
+                <w:p>
+                  <w:pPr>
+                    <w:cnfStyle w:val="000000100000" w:firstRow="0" w:lastRow="0" w:firstColumn="0" w:lastColumn="0" w:oddVBand="0" w:evenVBand="0" w:oddHBand="1" w:evenHBand="0" w:firstRowFirstColumn="0" w:firstRowLastColumn="0" w:lastRowFirstColumn="0" w:lastRowLastColumn="0"/>
+                    <w:rPr>
+                      <w:rFonts w:cstheme="minorHAnsi"/>
+                      <w:bCs/>
+                      <w:szCs w:val="24"/>
+                    </w:rPr>
+                  </w:pPr>
+                </w:p>
+              </w:tc>
+            </w:tr>
+            <w:tr>
+              <w:tc>
+                <w:tcPr>
+                  <w:cnfStyle w:val="001000000000" w:firstRow="0" w:lastRow="0" w:firstColumn="1" w:lastColumn="0" w:oddVBand="0" w:evenVBand="0" w:oddHBand="0" w:evenHBand="0" w:firstRowFirstColumn="0" w:firstRowLastColumn="0" w:lastRowFirstColumn="0" w:lastRowLastColumn="0"/>
+                  <w:tcW w:w="4555" w:type="dxa"/>
+                </w:tcPr>
+                <w:p>
+                  <w:pPr>
+                    <w:rPr>
+                      <w:rFonts w:cstheme="minorHAnsi"/>
+                      <w:b w:val="0"/>
+                      <w:bCs w:val="0"/>
+                      <w:szCs w:val="24"/>
+                    </w:rPr>
+                  </w:pPr>
+                </w:p>
+              </w:tc>
+              <w:tc>
+                <w:tcPr>
+                  <w:tcW w:w="4555" w:type="dxa"/>
+                </w:tcPr>
+                <w:p>
+                  <w:pPr>
+                    <w:cnfStyle w:val="000000000000" w:firstRow="0" w:lastRow="0" w:firstColumn="0" w:lastColumn="0" w:oddVBand="0" w:evenVBand="0" w:oddHBand="0" w:evenHBand="0" w:firstRowFirstColumn="0" w:firstRowLastColumn="0" w:lastRowFirstColumn="0" w:lastRowLastColumn="0"/>
+                    <w:rPr>
+                      <w:rFonts w:cstheme="minorHAnsi"/>
+                      <w:bCs/>
+                      <w:szCs w:val="24"/>
+                    </w:rPr>
+                  </w:pPr>
+                  <w:r>
+                    <w:rPr>
+                      <w:rFonts w:cstheme="minorHAnsi"/>
+                      <w:bCs/>
+                      <w:szCs w:val="24"/>
+                    </w:rPr>
+                    <w:t>6. System request to database</w:t>
+                  </w:r>
+                </w:p>
+              </w:tc>
+            </w:tr>
+          </w:tbl>
+          <w:p>
+            <w:pPr>
+              <w:rPr>
+                <w:bCs/>
+                <w:szCs w:val="24"/>
+              </w:rPr>
+            </w:pPr>
+            <w:r>
+              <w:rPr>
+                <w:b/>
+                <w:bCs/>
+                <w:szCs w:val="24"/>
+              </w:rPr>
+              <w:t xml:space="preserve">Alternative Scenario: </w:t>
+            </w:r>
+            <w:r>
+              <w:rPr>
+                <w:bCs/>
+                <w:szCs w:val="24"/>
+              </w:rPr>
+              <w:t>N/A</w:t>
+            </w:r>
+          </w:p>
+          <w:p>
+            <w:pPr>
+              <w:rPr>
+                <w:b/>
+                <w:bCs/>
+                <w:szCs w:val="24"/>
+              </w:rPr>
+            </w:pPr>
+            <w:r>
+              <w:rPr>
+                <w:b/>
+                <w:bCs/>
+                <w:szCs w:val="24"/>
+              </w:rPr>
+              <w:t xml:space="preserve">Exceptions: </w:t>
+            </w:r>
+            <w:r>
+              <w:rPr>
+                <w:bCs/>
+                <w:szCs w:val="24"/>
+              </w:rPr>
+              <w:t>N/A</w:t>
+            </w:r>
           </w:p>
           <w:p>
             <w:pPr>
@@ -2021,23 +3436,24 @@
             <w:pPr>
               <w:pStyle w:val="ListParagraph"/>
               <w:ind w:left="360"/>
-              <w:rPr>
-                <w:szCs w:val="24"/>
-              </w:rPr>
-            </w:pPr>
-          </w:p>
-          <w:p>
-            <w:pPr>
-              <w:rPr>
-                <w:szCs w:val="24"/>
-              </w:rPr>
-            </w:pPr>
-            <w:r>
-              <w:rPr>
-                <w:b/>
-                <w:szCs w:val="24"/>
-              </w:rPr>
-              <w:lastRenderedPageBreak/>
+              <w:outlineLvl w:val="0"/>
+              <w:rPr>
+                <w:szCs w:val="24"/>
+              </w:rPr>
+            </w:pPr>
+          </w:p>
+          <w:p>
+            <w:pPr>
+              <w:outlineLvl w:val="0"/>
+              <w:rPr>
+                <w:szCs w:val="24"/>
+              </w:rPr>
+            </w:pPr>
+            <w:r>
+              <w:rPr>
+                <w:b/>
+                <w:szCs w:val="24"/>
+              </w:rPr>
               <w:t xml:space="preserve">USE CASE-1 </w:t>
             </w:r>
             <w:proofErr w:type="gramStart"/>
@@ -2061,27 +3477,18 @@
               </w:rPr>
               <w:t xml:space="preserve"> </w:t>
             </w:r>
-            <w:proofErr w:type="spellStart"/>
             <w:r>
               <w:rPr>
                 <w:rFonts w:ascii="Arial" w:hAnsi="Arial" w:cs="Arial"/>
                 <w:color w:val="000000"/>
                 <w:sz w:val="22"/>
               </w:rPr>
-              <w:t>Seach</w:t>
-            </w:r>
-            <w:proofErr w:type="spellEnd"/>
-            <w:r>
-              <w:rPr>
-                <w:rFonts w:ascii="Arial" w:hAnsi="Arial" w:cs="Arial"/>
-                <w:color w:val="000000"/>
-                <w:sz w:val="22"/>
-              </w:rPr>
-              <w:t xml:space="preserve"> Top Game</w:t>
-            </w:r>
-          </w:p>
-          <w:p>
-            <w:pPr>
+              <w:t>Delete Notification</w:t>
+            </w:r>
+          </w:p>
+          <w:p>
+            <w:pPr>
+              <w:outlineLvl w:val="0"/>
               <w:rPr>
                 <w:szCs w:val="24"/>
               </w:rPr>
@@ -2114,7 +3521,6 @@
                 <w:b/>
                 <w:szCs w:val="24"/>
               </w:rPr>
-              <w:lastRenderedPageBreak/>
               <w:t>Use-case No.</w:t>
             </w:r>
           </w:p>
@@ -2246,23 +3652,11 @@
                 <w:szCs w:val="24"/>
               </w:rPr>
             </w:pPr>
-            <w:proofErr w:type="spellStart"/>
-            <w:r>
-              <w:rPr>
-                <w:rFonts w:ascii="Arial" w:hAnsi="Arial" w:cs="Arial"/>
-                <w:color w:val="000000"/>
-                <w:sz w:val="22"/>
-              </w:rPr>
-              <w:t>Seach</w:t>
-            </w:r>
-            <w:proofErr w:type="spellEnd"/>
-            <w:r>
-              <w:rPr>
-                <w:rFonts w:ascii="Arial" w:hAnsi="Arial" w:cs="Arial"/>
-                <w:color w:val="000000"/>
-                <w:sz w:val="22"/>
-              </w:rPr>
-              <w:t xml:space="preserve"> Top Game</w:t>
+            <w:r>
+              <w:rPr>
+                <w:szCs w:val="24"/>
+              </w:rPr>
+              <w:t>Delete Notification</w:t>
             </w:r>
           </w:p>
         </w:tc>
@@ -2463,6 +3857,7 @@
                 <w:b/>
                 <w:szCs w:val="24"/>
               </w:rPr>
+              <w:lastRenderedPageBreak/>
               <w:t xml:space="preserve">User: </w:t>
             </w:r>
             <w:r>
@@ -2522,14 +3917,14 @@
                 <w:rFonts w:cstheme="minorHAnsi"/>
                 <w:szCs w:val="24"/>
               </w:rPr>
-              <w:t xml:space="preserve">search </w:t>
+              <w:t>delete notification which is already exists in database</w:t>
             </w:r>
             <w:r>
               <w:rPr>
                 <w:rFonts w:cstheme="minorHAnsi"/>
                 <w:szCs w:val="24"/>
               </w:rPr>
-              <w:t>top game</w:t>
+              <w:t>.</w:t>
             </w:r>
           </w:p>
           <w:p>
@@ -2560,21 +3955,7 @@
                 <w:bCs/>
                 <w:szCs w:val="24"/>
               </w:rPr>
-              <w:t xml:space="preserve">Display </w:t>
-            </w:r>
-            <w:r>
-              <w:rPr>
-                <w:bCs/>
-                <w:szCs w:val="24"/>
-              </w:rPr>
-              <w:t>game’s</w:t>
-            </w:r>
-            <w:r>
-              <w:rPr>
-                <w:bCs/>
-                <w:szCs w:val="24"/>
-              </w:rPr>
-              <w:t xml:space="preserve"> name that manager need</w:t>
+              <w:t>Delete notification successfully</w:t>
             </w:r>
           </w:p>
           <w:p>
@@ -2597,21 +3978,7 @@
                 <w:bCs/>
                 <w:szCs w:val="24"/>
               </w:rPr>
-              <w:t xml:space="preserve">This function will display </w:t>
-            </w:r>
-            <w:r>
-              <w:rPr>
-                <w:bCs/>
-                <w:szCs w:val="24"/>
-              </w:rPr>
-              <w:t xml:space="preserve">game’s </w:t>
-            </w:r>
-            <w:r>
-              <w:rPr>
-                <w:bCs/>
-                <w:szCs w:val="24"/>
-              </w:rPr>
-              <w:t>name if that exist in system otherwise doesn’t show anything</w:t>
+              <w:t>If delete notification successfully system will display message on screen else for some reason system can’t perform requested it will display error message on screen</w:t>
             </w:r>
           </w:p>
           <w:p>
@@ -2650,7 +4017,7 @@
                 <w:bCs/>
                 <w:szCs w:val="24"/>
               </w:rPr>
-              <w:t xml:space="preserve">manager </w:t>
+              <w:t>manager</w:t>
             </w:r>
             <w:r>
               <w:rPr>
@@ -2658,47 +4025,69 @@
                 <w:bCs/>
                 <w:szCs w:val="24"/>
               </w:rPr>
-              <w:t>clicks on “</w:t>
-            </w:r>
+              <w:t xml:space="preserve"> clicks on link “</w:t>
+            </w:r>
+            <w:proofErr w:type="spellStart"/>
             <w:r>
               <w:rPr>
                 <w:rFonts w:cstheme="minorHAnsi"/>
                 <w:bCs/>
                 <w:szCs w:val="24"/>
               </w:rPr>
-              <w:t>Search</w:t>
-            </w:r>
+              <w:t>Xóa</w:t>
+            </w:r>
+            <w:proofErr w:type="spellEnd"/>
             <w:r>
               <w:rPr>
                 <w:rFonts w:cstheme="minorHAnsi"/>
                 <w:bCs/>
                 <w:szCs w:val="24"/>
               </w:rPr>
-              <w:t>”</w:t>
-            </w:r>
+              <w:t xml:space="preserve"> </w:t>
+            </w:r>
+            <w:proofErr w:type="spellStart"/>
             <w:r>
               <w:rPr>
                 <w:rFonts w:cstheme="minorHAnsi"/>
                 <w:bCs/>
                 <w:szCs w:val="24"/>
               </w:rPr>
-              <w:t xml:space="preserve"> icon</w:t>
-            </w:r>
+              <w:t>thông</w:t>
+            </w:r>
+            <w:proofErr w:type="spellEnd"/>
             <w:r>
               <w:rPr>
                 <w:rFonts w:cstheme="minorHAnsi"/>
                 <w:bCs/>
                 <w:szCs w:val="24"/>
               </w:rPr>
-              <w:t xml:space="preserve"> in the homepage</w:t>
-            </w:r>
+              <w:t xml:space="preserve"> </w:t>
+            </w:r>
+            <w:proofErr w:type="spellStart"/>
             <w:r>
               <w:rPr>
                 <w:rFonts w:cstheme="minorHAnsi"/>
                 <w:bCs/>
                 <w:szCs w:val="24"/>
               </w:rPr>
-              <w:t>.</w:t>
+              <w:t>báo</w:t>
+            </w:r>
+            <w:proofErr w:type="spellEnd"/>
+            <w:r>
+              <w:rPr>
+                <w:rFonts w:cstheme="minorHAnsi"/>
+                <w:bCs/>
+                <w:szCs w:val="24"/>
+              </w:rPr>
+              <w:t xml:space="preserve">” </w:t>
+            </w:r>
+            <w:r>
+              <w:rPr>
+                <w:rFonts w:cstheme="minorHAnsi"/>
+                <w:bCs/>
+                <w:szCs w:val="24"/>
+              </w:rPr>
+              <w:t>on CRUD notification page</w:t>
             </w:r>
           </w:p>
           <w:p>
@@ -2775,21 +4164,23 @@
                 <w:bCs/>
                 <w:szCs w:val="24"/>
               </w:rPr>
-              <w:t xml:space="preserve">Show </w:t>
-            </w:r>
-            <w:r>
-              <w:rPr>
-                <w:bCs/>
-                <w:szCs w:val="24"/>
-              </w:rPr>
-              <w:t xml:space="preserve">game’s </w:t>
-            </w:r>
-            <w:r>
-              <w:rPr>
-                <w:bCs/>
-                <w:szCs w:val="24"/>
-              </w:rPr>
-              <w:t>name need to find</w:t>
+              <w:t xml:space="preserve">System will </w:t>
+            </w:r>
+            <w:proofErr w:type="spellStart"/>
+            <w:r>
+              <w:rPr>
+                <w:bCs/>
+                <w:szCs w:val="24"/>
+              </w:rPr>
+              <w:t>deactive</w:t>
+            </w:r>
+            <w:proofErr w:type="spellEnd"/>
+            <w:r>
+              <w:rPr>
+                <w:bCs/>
+                <w:szCs w:val="24"/>
+              </w:rPr>
+              <w:t xml:space="preserve"> the notification in database</w:t>
             </w:r>
           </w:p>
           <w:p>
@@ -2906,30 +4297,43 @@
                       <w:b w:val="0"/>
                       <w:szCs w:val="24"/>
                     </w:rPr>
-                    <w:t xml:space="preserve">Fill </w:t>
-                  </w:r>
-                  <w:r>
-                    <w:rPr>
-                      <w:b w:val="0"/>
-                      <w:bCs w:val="0"/>
-                      <w:szCs w:val="24"/>
-                    </w:rPr>
-                    <w:t>game’s</w:t>
-                  </w:r>
-                  <w:r>
-                    <w:rPr>
-                      <w:bCs w:val="0"/>
+                    <w:t>Select a notification on “</w:t>
+                  </w:r>
+                  <w:proofErr w:type="spellStart"/>
+                  <w:r>
+                    <w:rPr>
+                      <w:rFonts w:cstheme="minorHAnsi"/>
+                      <w:b w:val="0"/>
+                      <w:szCs w:val="24"/>
+                    </w:rPr>
+                    <w:t>Thông</w:t>
+                  </w:r>
+                  <w:proofErr w:type="spellEnd"/>
+                  <w:r>
+                    <w:rPr>
+                      <w:rFonts w:cstheme="minorHAnsi"/>
+                      <w:b w:val="0"/>
                       <w:szCs w:val="24"/>
                     </w:rPr>
                     <w:t xml:space="preserve"> </w:t>
                   </w:r>
-                  <w:r>
-                    <w:rPr>
-                      <w:rFonts w:cstheme="minorHAnsi"/>
-                      <w:b w:val="0"/>
-                      <w:szCs w:val="24"/>
-                    </w:rPr>
-                    <w:t>name</w:t>
+                  <w:proofErr w:type="spellStart"/>
+                  <w:r>
+                    <w:rPr>
+                      <w:rFonts w:cstheme="minorHAnsi"/>
+                      <w:b w:val="0"/>
+                      <w:szCs w:val="24"/>
+                    </w:rPr>
+                    <w:t>báo</w:t>
+                  </w:r>
+                  <w:proofErr w:type="spellEnd"/>
+                  <w:r>
+                    <w:rPr>
+                      <w:rFonts w:cstheme="minorHAnsi"/>
+                      <w:b w:val="0"/>
+                      <w:szCs w:val="24"/>
+                    </w:rPr>
+                    <w:t>” panel that display on right hand side of browser screen</w:t>
                   </w:r>
                 </w:p>
               </w:tc>
@@ -2964,66 +4368,6 @@
                       <w:szCs w:val="24"/>
                     </w:rPr>
                   </w:pPr>
-                  <w:r>
-                    <w:rPr>
-                      <w:rFonts w:cstheme="minorHAnsi"/>
-                      <w:b w:val="0"/>
-                      <w:bCs w:val="0"/>
-                      <w:szCs w:val="24"/>
-                    </w:rPr>
-                    <w:t xml:space="preserve">2. </w:t>
-                  </w:r>
-                  <w:r>
-                    <w:rPr>
-                      <w:rFonts w:cstheme="minorHAnsi"/>
-                      <w:b w:val="0"/>
-                      <w:bCs w:val="0"/>
-                      <w:szCs w:val="24"/>
-                    </w:rPr>
-                    <w:t xml:space="preserve">The manager </w:t>
-                  </w:r>
-                  <w:r>
-                    <w:rPr>
-                      <w:rFonts w:cstheme="minorHAnsi"/>
-                      <w:b w:val="0"/>
-                      <w:szCs w:val="24"/>
-                    </w:rPr>
-                    <w:t>clicks on “</w:t>
-                  </w:r>
-                  <w:r>
-                    <w:rPr>
-                      <w:rFonts w:cstheme="minorHAnsi"/>
-                      <w:b w:val="0"/>
-                      <w:bCs w:val="0"/>
-                      <w:szCs w:val="24"/>
-                    </w:rPr>
-                    <w:t>Search</w:t>
-                  </w:r>
-                  <w:r>
-                    <w:rPr>
-                      <w:rFonts w:cstheme="minorHAnsi"/>
-                      <w:b w:val="0"/>
-                      <w:szCs w:val="24"/>
-                    </w:rPr>
-                    <w:t>”</w:t>
-                  </w:r>
-                  <w:r>
-                    <w:rPr>
-                      <w:rFonts w:cstheme="minorHAnsi"/>
-                      <w:b w:val="0"/>
-                      <w:bCs w:val="0"/>
-                      <w:szCs w:val="24"/>
-                    </w:rPr>
-                    <w:t xml:space="preserve"> icon</w:t>
-                  </w:r>
-                  <w:r>
-                    <w:rPr>
-                      <w:rFonts w:cstheme="minorHAnsi"/>
-                      <w:b w:val="0"/>
-                      <w:szCs w:val="24"/>
-                    </w:rPr>
-                    <w:t xml:space="preserve"> in the homepage.</w:t>
-                  </w:r>
                 </w:p>
               </w:tc>
               <w:tc>
@@ -3039,6 +4383,27 @@
                       <w:szCs w:val="24"/>
                     </w:rPr>
                   </w:pPr>
+                  <w:r>
+                    <w:rPr>
+                      <w:rFonts w:cstheme="minorHAnsi"/>
+                      <w:szCs w:val="24"/>
+                    </w:rPr>
+                    <w:t>2</w:t>
+                  </w:r>
+                  <w:r>
+                    <w:rPr>
+                      <w:rFonts w:cstheme="minorHAnsi"/>
+                      <w:szCs w:val="24"/>
+                    </w:rPr>
+                    <w:t xml:space="preserve">. </w:t>
+                  </w:r>
+                  <w:r>
+                    <w:rPr>
+                      <w:rFonts w:cstheme="minorHAnsi"/>
+                      <w:szCs w:val="24"/>
+                    </w:rPr>
+                    <w:t>Fill data of the notification that manager selected into fields data on left hand side of browser screen</w:t>
+                  </w:r>
                 </w:p>
               </w:tc>
             </w:tr>
@@ -3060,6 +4425,110 @@
                       <w:szCs w:val="24"/>
                     </w:rPr>
                   </w:pPr>
+                  <w:r>
+                    <w:rPr>
+                      <w:rFonts w:cstheme="minorHAnsi"/>
+                      <w:b w:val="0"/>
+                      <w:szCs w:val="24"/>
+                    </w:rPr>
+                    <w:t xml:space="preserve">3. </w:t>
+                  </w:r>
+                  <w:r>
+                    <w:rPr>
+                      <w:rFonts w:cstheme="minorHAnsi"/>
+                      <w:b w:val="0"/>
+                      <w:szCs w:val="24"/>
+                    </w:rPr>
+                    <w:t xml:space="preserve">Change content of the notification and clicks </w:t>
+                  </w:r>
+                  <w:proofErr w:type="gramStart"/>
+                  <w:r>
+                    <w:rPr>
+                      <w:rFonts w:cstheme="minorHAnsi"/>
+                      <w:b w:val="0"/>
+                      <w:szCs w:val="24"/>
+                    </w:rPr>
+                    <w:t>on  link</w:t>
+                  </w:r>
+                  <w:proofErr w:type="gramEnd"/>
+                  <w:r>
+                    <w:rPr>
+                      <w:rFonts w:cstheme="minorHAnsi"/>
+                      <w:b w:val="0"/>
+                      <w:szCs w:val="24"/>
+                    </w:rPr>
+                    <w:t xml:space="preserve"> </w:t>
+                  </w:r>
+                  <w:r>
+                    <w:rPr>
+                      <w:rFonts w:cstheme="minorHAnsi"/>
+                      <w:b w:val="0"/>
+                      <w:szCs w:val="24"/>
+                    </w:rPr>
+                    <w:t>“</w:t>
+                  </w:r>
+                  <w:proofErr w:type="spellStart"/>
+                  <w:r>
+                    <w:rPr>
+                      <w:rFonts w:cstheme="minorHAnsi"/>
+                      <w:b w:val="0"/>
+                      <w:szCs w:val="24"/>
+                    </w:rPr>
+                    <w:t>Xóa</w:t>
+                  </w:r>
+                  <w:proofErr w:type="spellEnd"/>
+                  <w:r>
+                    <w:rPr>
+                      <w:rFonts w:cstheme="minorHAnsi"/>
+                      <w:b w:val="0"/>
+                      <w:szCs w:val="24"/>
+                    </w:rPr>
+                    <w:t xml:space="preserve"> </w:t>
+                  </w:r>
+                  <w:r>
+                    <w:rPr>
+                      <w:rFonts w:cstheme="minorHAnsi"/>
+                      <w:b w:val="0"/>
+                      <w:szCs w:val="24"/>
+                    </w:rPr>
+                    <w:t xml:space="preserve"> </w:t>
+                  </w:r>
+                  <w:proofErr w:type="spellStart"/>
+                  <w:r>
+                    <w:rPr>
+                      <w:rFonts w:cstheme="minorHAnsi"/>
+                      <w:b w:val="0"/>
+                      <w:szCs w:val="24"/>
+                    </w:rPr>
+                    <w:t>thông</w:t>
+                  </w:r>
+                  <w:proofErr w:type="spellEnd"/>
+                  <w:r>
+                    <w:rPr>
+                      <w:rFonts w:cstheme="minorHAnsi"/>
+                      <w:b w:val="0"/>
+                      <w:szCs w:val="24"/>
+                    </w:rPr>
+                    <w:t xml:space="preserve"> </w:t>
+                  </w:r>
+                  <w:proofErr w:type="spellStart"/>
+                  <w:r>
+                    <w:rPr>
+                      <w:rFonts w:cstheme="minorHAnsi"/>
+                      <w:b w:val="0"/>
+                      <w:szCs w:val="24"/>
+                    </w:rPr>
+                    <w:t>báo</w:t>
+                  </w:r>
+                  <w:proofErr w:type="spellEnd"/>
+                  <w:r>
+                    <w:rPr>
+                      <w:rFonts w:cstheme="minorHAnsi"/>
+                      <w:b w:val="0"/>
+                      <w:szCs w:val="24"/>
+                    </w:rPr>
+                    <w:t xml:space="preserve">” </w:t>
+                  </w:r>
                 </w:p>
               </w:tc>
               <w:tc>
@@ -3075,19 +4544,182 @@
                       <w:szCs w:val="24"/>
                     </w:rPr>
                   </w:pPr>
-                  <w:r>
-                    <w:rPr>
-                      <w:rFonts w:cstheme="minorHAnsi"/>
-                      <w:szCs w:val="24"/>
-                    </w:rPr>
-                    <w:t xml:space="preserve">3. </w:t>
-                  </w:r>
-                  <w:r>
-                    <w:rPr>
-                      <w:rFonts w:cstheme="minorHAnsi"/>
-                      <w:szCs w:val="24"/>
-                    </w:rPr>
-                    <w:t>Show users match input</w:t>
+                </w:p>
+              </w:tc>
+            </w:tr>
+            <w:tr>
+              <w:tc>
+                <w:tcPr>
+                  <w:cnfStyle w:val="001000000000" w:firstRow="0" w:lastRow="0" w:firstColumn="1" w:lastColumn="0" w:oddVBand="0" w:evenVBand="0" w:oddHBand="0" w:evenHBand="0" w:firstRowFirstColumn="0" w:firstRowLastColumn="0" w:lastRowFirstColumn="0" w:lastRowLastColumn="0"/>
+                  <w:tcW w:w="4555" w:type="dxa"/>
+                </w:tcPr>
+                <w:p>
+                  <w:pPr>
+                    <w:rPr>
+                      <w:rFonts w:cstheme="minorHAnsi"/>
+                      <w:b w:val="0"/>
+                      <w:bCs w:val="0"/>
+                      <w:szCs w:val="24"/>
+                    </w:rPr>
+                  </w:pPr>
+                </w:p>
+              </w:tc>
+              <w:tc>
+                <w:tcPr>
+                  <w:tcW w:w="4555" w:type="dxa"/>
+                </w:tcPr>
+                <w:p>
+                  <w:pPr>
+                    <w:cnfStyle w:val="000000000000" w:firstRow="0" w:lastRow="0" w:firstColumn="0" w:lastColumn="0" w:oddVBand="0" w:evenVBand="0" w:oddHBand="0" w:evenHBand="0" w:firstRowFirstColumn="0" w:firstRowLastColumn="0" w:lastRowFirstColumn="0" w:lastRowLastColumn="0"/>
+                    <w:rPr>
+                      <w:rFonts w:cstheme="minorHAnsi"/>
+                      <w:bCs/>
+                      <w:szCs w:val="24"/>
+                    </w:rPr>
+                  </w:pPr>
+                  <w:r>
+                    <w:rPr>
+                      <w:rFonts w:cstheme="minorHAnsi"/>
+                      <w:bCs/>
+                      <w:szCs w:val="24"/>
+                    </w:rPr>
+                    <w:t xml:space="preserve">4. </w:t>
+                  </w:r>
+                  <w:r>
+                    <w:rPr>
+                      <w:rFonts w:cstheme="minorHAnsi"/>
+                      <w:bCs/>
+                      <w:szCs w:val="24"/>
+                    </w:rPr>
+                    <w:t>Show confirm dialog</w:t>
+                  </w:r>
+                  <w:bookmarkStart w:id="0" w:name="_GoBack"/>
+                  <w:bookmarkEnd w:id="0"/>
+                </w:p>
+              </w:tc>
+            </w:tr>
+            <w:tr>
+              <w:trPr>
+                <w:cnfStyle w:val="000000100000" w:firstRow="0" w:lastRow="0" w:firstColumn="0" w:lastColumn="0" w:oddVBand="0" w:evenVBand="0" w:oddHBand="1" w:evenHBand="0" w:firstRowFirstColumn="0" w:firstRowLastColumn="0" w:lastRowFirstColumn="0" w:lastRowLastColumn="0"/>
+              </w:trPr>
+              <w:tc>
+                <w:tcPr>
+                  <w:cnfStyle w:val="001000000000" w:firstRow="0" w:lastRow="0" w:firstColumn="1" w:lastColumn="0" w:oddVBand="0" w:evenVBand="0" w:oddHBand="0" w:evenHBand="0" w:firstRowFirstColumn="0" w:firstRowLastColumn="0" w:lastRowFirstColumn="0" w:lastRowLastColumn="0"/>
+                  <w:tcW w:w="4555" w:type="dxa"/>
+                </w:tcPr>
+                <w:p>
+                  <w:pPr>
+                    <w:rPr>
+                      <w:rFonts w:cstheme="minorHAnsi"/>
+                      <w:b w:val="0"/>
+                      <w:bCs w:val="0"/>
+                      <w:szCs w:val="24"/>
+                    </w:rPr>
+                  </w:pPr>
+                  <w:r>
+                    <w:rPr>
+                      <w:rFonts w:cstheme="minorHAnsi"/>
+                      <w:b w:val="0"/>
+                      <w:bCs w:val="0"/>
+                      <w:szCs w:val="24"/>
+                    </w:rPr>
+                    <w:t>5. Manager clicks on “</w:t>
+                  </w:r>
+                  <w:proofErr w:type="spellStart"/>
+                  <w:r>
+                    <w:rPr>
+                      <w:rFonts w:cstheme="minorHAnsi"/>
+                      <w:b w:val="0"/>
+                      <w:bCs w:val="0"/>
+                      <w:szCs w:val="24"/>
+                    </w:rPr>
+                    <w:t>Chắc</w:t>
+                  </w:r>
+                  <w:proofErr w:type="spellEnd"/>
+                  <w:r>
+                    <w:rPr>
+                      <w:rFonts w:cstheme="minorHAnsi"/>
+                      <w:b w:val="0"/>
+                      <w:bCs w:val="0"/>
+                      <w:szCs w:val="24"/>
+                    </w:rPr>
+                    <w:t xml:space="preserve"> </w:t>
+                  </w:r>
+                  <w:proofErr w:type="spellStart"/>
+                  <w:r>
+                    <w:rPr>
+                      <w:rFonts w:cstheme="minorHAnsi"/>
+                      <w:b w:val="0"/>
+                      <w:bCs w:val="0"/>
+                      <w:szCs w:val="24"/>
+                    </w:rPr>
+                    <w:t>chắn</w:t>
+                  </w:r>
+                  <w:proofErr w:type="spellEnd"/>
+                  <w:r>
+                    <w:rPr>
+                      <w:rFonts w:cstheme="minorHAnsi"/>
+                      <w:b w:val="0"/>
+                      <w:bCs w:val="0"/>
+                      <w:szCs w:val="24"/>
+                    </w:rPr>
+                    <w:t>” button</w:t>
+                  </w:r>
+                </w:p>
+              </w:tc>
+              <w:tc>
+                <w:tcPr>
+                  <w:tcW w:w="4555" w:type="dxa"/>
+                </w:tcPr>
+                <w:p>
+                  <w:pPr>
+                    <w:cnfStyle w:val="000000100000" w:firstRow="0" w:lastRow="0" w:firstColumn="0" w:lastColumn="0" w:oddVBand="0" w:evenVBand="0" w:oddHBand="1" w:evenHBand="0" w:firstRowFirstColumn="0" w:firstRowLastColumn="0" w:lastRowFirstColumn="0" w:lastRowLastColumn="0"/>
+                    <w:rPr>
+                      <w:rFonts w:cstheme="minorHAnsi"/>
+                      <w:bCs/>
+                      <w:szCs w:val="24"/>
+                    </w:rPr>
+                  </w:pPr>
+                </w:p>
+              </w:tc>
+            </w:tr>
+            <w:tr>
+              <w:tc>
+                <w:tcPr>
+                  <w:cnfStyle w:val="001000000000" w:firstRow="0" w:lastRow="0" w:firstColumn="1" w:lastColumn="0" w:oddVBand="0" w:evenVBand="0" w:oddHBand="0" w:evenHBand="0" w:firstRowFirstColumn="0" w:firstRowLastColumn="0" w:lastRowFirstColumn="0" w:lastRowLastColumn="0"/>
+                  <w:tcW w:w="4555" w:type="dxa"/>
+                </w:tcPr>
+                <w:p>
+                  <w:pPr>
+                    <w:rPr>
+                      <w:rFonts w:cstheme="minorHAnsi"/>
+                      <w:b w:val="0"/>
+                      <w:bCs w:val="0"/>
+                      <w:szCs w:val="24"/>
+                    </w:rPr>
+                  </w:pPr>
+                </w:p>
+              </w:tc>
+              <w:tc>
+                <w:tcPr>
+                  <w:tcW w:w="4555" w:type="dxa"/>
+                </w:tcPr>
+                <w:p>
+                  <w:pPr>
+                    <w:cnfStyle w:val="000000000000" w:firstRow="0" w:lastRow="0" w:firstColumn="0" w:lastColumn="0" w:oddVBand="0" w:evenVBand="0" w:oddHBand="0" w:evenHBand="0" w:firstRowFirstColumn="0" w:firstRowLastColumn="0" w:lastRowFirstColumn="0" w:lastRowLastColumn="0"/>
+                    <w:rPr>
+                      <w:rFonts w:cstheme="minorHAnsi"/>
+                      <w:bCs/>
+                      <w:szCs w:val="24"/>
+                    </w:rPr>
+                  </w:pPr>
+                  <w:r>
+                    <w:rPr>
+                      <w:rFonts w:cstheme="minorHAnsi"/>
+                      <w:bCs/>
+                      <w:szCs w:val="24"/>
+                    </w:rPr>
+                    <w:t>6. System request to database</w:t>
                   </w:r>
                 </w:p>
               </w:tc>
@@ -3132,6 +4764,13 @@
               </w:rPr>
               <w:t xml:space="preserve">Exceptions: </w:t>
             </w:r>
+            <w:r>
+              <w:rPr>
+                <w:bCs/>
+                <w:szCs w:val="24"/>
+              </w:rPr>
+              <w:t>N/A</w:t>
+            </w:r>
           </w:p>
           <w:p>
             <w:pPr>
@@ -3148,7 +4787,883 @@
                 <w:szCs w:val="24"/>
               </w:rPr>
               <w:lastRenderedPageBreak/>
-              <w:t>1.1</w:t>
+              <w:t xml:space="preserve">Relationships: </w:t>
+            </w:r>
+            <w:r>
+              <w:rPr>
+                <w:bCs/>
+                <w:szCs w:val="24"/>
+              </w:rPr>
+              <w:t>N/A</w:t>
+            </w:r>
+          </w:p>
+          <w:p>
+            <w:pPr>
+              <w:rPr>
+                <w:bCs/>
+                <w:szCs w:val="24"/>
+              </w:rPr>
+            </w:pPr>
+            <w:r>
+              <w:rPr>
+                <w:b/>
+                <w:bCs/>
+                <w:szCs w:val="24"/>
+              </w:rPr>
+              <w:t>Business</w:t>
+            </w:r>
+            <w:r>
+              <w:rPr>
+                <w:b/>
+                <w:bCs/>
+                <w:szCs w:val="24"/>
+              </w:rPr>
+              <w:t xml:space="preserve"> Rules: </w:t>
+            </w:r>
+            <w:r>
+              <w:rPr>
+                <w:bCs/>
+                <w:szCs w:val="24"/>
+              </w:rPr>
+              <w:t>B01, B02, B03, B04, B05, B06</w:t>
+            </w:r>
+          </w:p>
+        </w:tc>
+      </w:tr>
+    </w:tbl>
+    <w:p/>
+    <w:p/>
+    <w:tbl>
+      <w:tblPr>
+        <w:tblW w:w="5000" w:type="pct"/>
+        <w:tblBorders>
+          <w:top w:val="single" w:sz="4" w:space="0" w:color="auto"/>
+          <w:left w:val="single" w:sz="4" w:space="0" w:color="auto"/>
+          <w:bottom w:val="single" w:sz="4" w:space="0" w:color="auto"/>
+          <w:right w:val="single" w:sz="4" w:space="0" w:color="auto"/>
+          <w:insideH w:val="single" w:sz="4" w:space="0" w:color="auto"/>
+          <w:insideV w:val="single" w:sz="4" w:space="0" w:color="auto"/>
+        </w:tblBorders>
+        <w:tblCellMar>
+          <w:top w:w="58" w:type="dxa"/>
+          <w:left w:w="115" w:type="dxa"/>
+          <w:bottom w:w="58" w:type="dxa"/>
+          <w:right w:w="115" w:type="dxa"/>
+        </w:tblCellMar>
+        <w:tblLook w:val="01E0" w:firstRow="1" w:lastRow="1" w:firstColumn="1" w:lastColumn="1" w:noHBand="0" w:noVBand="0"/>
+      </w:tblPr>
+      <w:tblGrid>
+        <w:gridCol w:w="2601"/>
+        <w:gridCol w:w="2551"/>
+        <w:gridCol w:w="1191"/>
+        <w:gridCol w:w="789"/>
+        <w:gridCol w:w="2218"/>
+      </w:tblGrid>
+      <w:tr>
+        <w:tc>
+          <w:tcPr>
+            <w:tcW w:w="5000" w:type="pct"/>
+            <w:gridSpan w:val="5"/>
+            <w:tcBorders>
+              <w:top w:val="single" w:sz="4" w:space="0" w:color="auto"/>
+              <w:left w:val="single" w:sz="4" w:space="0" w:color="auto"/>
+              <w:bottom w:val="single" w:sz="4" w:space="0" w:color="auto"/>
+              <w:right w:val="single" w:sz="4" w:space="0" w:color="auto"/>
+            </w:tcBorders>
+            <w:shd w:val="clear" w:color="auto" w:fill="F3F3F3"/>
+          </w:tcPr>
+          <w:p>
+            <w:pPr>
+              <w:pStyle w:val="ListParagraph"/>
+              <w:ind w:left="360"/>
+              <w:outlineLvl w:val="0"/>
+              <w:rPr>
+                <w:szCs w:val="24"/>
+              </w:rPr>
+            </w:pPr>
+          </w:p>
+          <w:p>
+            <w:pPr>
+              <w:outlineLvl w:val="0"/>
+              <w:rPr>
+                <w:szCs w:val="24"/>
+              </w:rPr>
+            </w:pPr>
+            <w:r>
+              <w:rPr>
+                <w:b/>
+                <w:szCs w:val="24"/>
+              </w:rPr>
+              <w:t xml:space="preserve">USE CASE-1 </w:t>
+            </w:r>
+            <w:proofErr w:type="gramStart"/>
+            <w:r>
+              <w:rPr>
+                <w:b/>
+                <w:szCs w:val="24"/>
+              </w:rPr>
+              <w:t>SPECIFICATION</w:t>
+            </w:r>
+            <w:r>
+              <w:rPr>
+                <w:szCs w:val="24"/>
+              </w:rPr>
+              <w:t xml:space="preserve"> :</w:t>
+            </w:r>
+            <w:proofErr w:type="gramEnd"/>
+            <w:r>
+              <w:rPr>
+                <w:szCs w:val="24"/>
+              </w:rPr>
+              <w:t xml:space="preserve"> </w:t>
+            </w:r>
+            <w:proofErr w:type="spellStart"/>
+            <w:r>
+              <w:rPr>
+                <w:rFonts w:ascii="Arial" w:hAnsi="Arial" w:cs="Arial"/>
+                <w:color w:val="000000"/>
+                <w:sz w:val="22"/>
+              </w:rPr>
+              <w:t>Seach</w:t>
+            </w:r>
+            <w:proofErr w:type="spellEnd"/>
+            <w:r>
+              <w:rPr>
+                <w:rFonts w:ascii="Arial" w:hAnsi="Arial" w:cs="Arial"/>
+                <w:color w:val="000000"/>
+                <w:sz w:val="22"/>
+              </w:rPr>
+              <w:t xml:space="preserve"> Top Game</w:t>
+            </w:r>
+          </w:p>
+          <w:p>
+            <w:pPr>
+              <w:outlineLvl w:val="0"/>
+              <w:rPr>
+                <w:szCs w:val="24"/>
+              </w:rPr>
+            </w:pPr>
+          </w:p>
+        </w:tc>
+      </w:tr>
+      <w:tr>
+        <w:tc>
+          <w:tcPr>
+            <w:tcW w:w="1391" w:type="pct"/>
+            <w:tcBorders>
+              <w:top w:val="single" w:sz="4" w:space="0" w:color="auto"/>
+              <w:left w:val="single" w:sz="4" w:space="0" w:color="auto"/>
+              <w:bottom w:val="single" w:sz="4" w:space="0" w:color="auto"/>
+              <w:right w:val="single" w:sz="4" w:space="0" w:color="auto"/>
+            </w:tcBorders>
+            <w:shd w:val="clear" w:color="auto" w:fill="F3F3F3"/>
+            <w:hideMark/>
+          </w:tcPr>
+          <w:p>
+            <w:pPr>
+              <w:rPr>
+                <w:b/>
+                <w:szCs w:val="24"/>
+              </w:rPr>
+            </w:pPr>
+            <w:r>
+              <w:rPr>
+                <w:b/>
+                <w:szCs w:val="24"/>
+              </w:rPr>
+              <w:t>Use-case No.</w:t>
+            </w:r>
+          </w:p>
+        </w:tc>
+        <w:tc>
+          <w:tcPr>
+            <w:tcW w:w="1364" w:type="pct"/>
+            <w:tcBorders>
+              <w:top w:val="single" w:sz="4" w:space="0" w:color="auto"/>
+              <w:left w:val="single" w:sz="4" w:space="0" w:color="auto"/>
+              <w:bottom w:val="single" w:sz="4" w:space="0" w:color="auto"/>
+              <w:right w:val="single" w:sz="4" w:space="0" w:color="auto"/>
+            </w:tcBorders>
+            <w:hideMark/>
+          </w:tcPr>
+          <w:p>
+            <w:pPr>
+              <w:rPr>
+                <w:szCs w:val="24"/>
+              </w:rPr>
+            </w:pPr>
+            <w:r>
+              <w:rPr>
+                <w:szCs w:val="24"/>
+              </w:rPr>
+              <w:t>&lt;UC1.01&gt;</w:t>
+            </w:r>
+          </w:p>
+        </w:tc>
+        <w:tc>
+          <w:tcPr>
+            <w:tcW w:w="1059" w:type="pct"/>
+            <w:gridSpan w:val="2"/>
+            <w:tcBorders>
+              <w:top w:val="single" w:sz="4" w:space="0" w:color="auto"/>
+              <w:left w:val="single" w:sz="4" w:space="0" w:color="auto"/>
+              <w:bottom w:val="single" w:sz="4" w:space="0" w:color="auto"/>
+              <w:right w:val="single" w:sz="4" w:space="0" w:color="auto"/>
+            </w:tcBorders>
+            <w:shd w:val="clear" w:color="auto" w:fill="F3F3F3"/>
+            <w:hideMark/>
+          </w:tcPr>
+          <w:p>
+            <w:pPr>
+              <w:rPr>
+                <w:b/>
+                <w:szCs w:val="24"/>
+              </w:rPr>
+            </w:pPr>
+            <w:r>
+              <w:rPr>
+                <w:b/>
+                <w:szCs w:val="24"/>
+              </w:rPr>
+              <w:t>Use-case Version</w:t>
+            </w:r>
+          </w:p>
+        </w:tc>
+        <w:tc>
+          <w:tcPr>
+            <w:tcW w:w="1186" w:type="pct"/>
+            <w:tcBorders>
+              <w:top w:val="single" w:sz="4" w:space="0" w:color="auto"/>
+              <w:left w:val="single" w:sz="4" w:space="0" w:color="auto"/>
+              <w:bottom w:val="single" w:sz="4" w:space="0" w:color="auto"/>
+              <w:right w:val="single" w:sz="4" w:space="0" w:color="auto"/>
+            </w:tcBorders>
+            <w:hideMark/>
+          </w:tcPr>
+          <w:p>
+            <w:pPr>
+              <w:rPr>
+                <w:szCs w:val="24"/>
+              </w:rPr>
+            </w:pPr>
+            <w:r>
+              <w:rPr>
+                <w:szCs w:val="24"/>
+              </w:rPr>
+              <w:t>&lt;1.0&gt;</w:t>
+            </w:r>
+          </w:p>
+        </w:tc>
+      </w:tr>
+      <w:tr>
+        <w:tc>
+          <w:tcPr>
+            <w:tcW w:w="1391" w:type="pct"/>
+            <w:tcBorders>
+              <w:top w:val="single" w:sz="4" w:space="0" w:color="auto"/>
+              <w:left w:val="single" w:sz="4" w:space="0" w:color="auto"/>
+              <w:bottom w:val="single" w:sz="4" w:space="0" w:color="auto"/>
+              <w:right w:val="single" w:sz="4" w:space="0" w:color="auto"/>
+            </w:tcBorders>
+            <w:shd w:val="clear" w:color="auto" w:fill="F3F3F3"/>
+            <w:hideMark/>
+          </w:tcPr>
+          <w:p>
+            <w:pPr>
+              <w:rPr>
+                <w:b/>
+                <w:szCs w:val="24"/>
+              </w:rPr>
+            </w:pPr>
+            <w:r>
+              <w:rPr>
+                <w:b/>
+                <w:szCs w:val="24"/>
+              </w:rPr>
+              <w:t>Use-case Name</w:t>
+            </w:r>
+          </w:p>
+        </w:tc>
+        <w:tc>
+          <w:tcPr>
+            <w:tcW w:w="3609" w:type="pct"/>
+            <w:gridSpan w:val="4"/>
+            <w:tcBorders>
+              <w:top w:val="single" w:sz="4" w:space="0" w:color="auto"/>
+              <w:left w:val="single" w:sz="4" w:space="0" w:color="auto"/>
+              <w:bottom w:val="single" w:sz="4" w:space="0" w:color="auto"/>
+              <w:right w:val="single" w:sz="4" w:space="0" w:color="auto"/>
+            </w:tcBorders>
+            <w:hideMark/>
+          </w:tcPr>
+          <w:p>
+            <w:pPr>
+              <w:rPr>
+                <w:szCs w:val="24"/>
+              </w:rPr>
+            </w:pPr>
+            <w:proofErr w:type="spellStart"/>
+            <w:r>
+              <w:rPr>
+                <w:rFonts w:ascii="Arial" w:hAnsi="Arial" w:cs="Arial"/>
+                <w:color w:val="000000"/>
+                <w:sz w:val="22"/>
+              </w:rPr>
+              <w:t>Seach</w:t>
+            </w:r>
+            <w:proofErr w:type="spellEnd"/>
+            <w:r>
+              <w:rPr>
+                <w:rFonts w:ascii="Arial" w:hAnsi="Arial" w:cs="Arial"/>
+                <w:color w:val="000000"/>
+                <w:sz w:val="22"/>
+              </w:rPr>
+              <w:t xml:space="preserve"> Top Game</w:t>
+            </w:r>
+          </w:p>
+        </w:tc>
+      </w:tr>
+      <w:tr>
+        <w:tc>
+          <w:tcPr>
+            <w:tcW w:w="1391" w:type="pct"/>
+            <w:tcBorders>
+              <w:top w:val="single" w:sz="4" w:space="0" w:color="auto"/>
+              <w:left w:val="single" w:sz="4" w:space="0" w:color="auto"/>
+              <w:bottom w:val="single" w:sz="4" w:space="0" w:color="auto"/>
+              <w:right w:val="single" w:sz="4" w:space="0" w:color="auto"/>
+            </w:tcBorders>
+            <w:shd w:val="clear" w:color="auto" w:fill="F3F3F3"/>
+            <w:hideMark/>
+          </w:tcPr>
+          <w:p>
+            <w:pPr>
+              <w:rPr>
+                <w:b/>
+                <w:szCs w:val="24"/>
+              </w:rPr>
+            </w:pPr>
+            <w:r>
+              <w:rPr>
+                <w:b/>
+                <w:szCs w:val="24"/>
+              </w:rPr>
+              <w:t xml:space="preserve">Author </w:t>
+            </w:r>
+          </w:p>
+        </w:tc>
+        <w:tc>
+          <w:tcPr>
+            <w:tcW w:w="3609" w:type="pct"/>
+            <w:gridSpan w:val="4"/>
+            <w:tcBorders>
+              <w:top w:val="single" w:sz="4" w:space="0" w:color="auto"/>
+              <w:left w:val="single" w:sz="4" w:space="0" w:color="auto"/>
+              <w:bottom w:val="single" w:sz="4" w:space="0" w:color="auto"/>
+              <w:right w:val="single" w:sz="4" w:space="0" w:color="auto"/>
+            </w:tcBorders>
+            <w:hideMark/>
+          </w:tcPr>
+          <w:p>
+            <w:pPr>
+              <w:rPr>
+                <w:szCs w:val="24"/>
+              </w:rPr>
+            </w:pPr>
+            <w:proofErr w:type="spellStart"/>
+            <w:r>
+              <w:rPr>
+                <w:szCs w:val="24"/>
+              </w:rPr>
+              <w:t>VinhNV</w:t>
+            </w:r>
+            <w:proofErr w:type="spellEnd"/>
+          </w:p>
+        </w:tc>
+      </w:tr>
+      <w:tr>
+        <w:tc>
+          <w:tcPr>
+            <w:tcW w:w="1391" w:type="pct"/>
+            <w:tcBorders>
+              <w:top w:val="single" w:sz="4" w:space="0" w:color="auto"/>
+              <w:left w:val="single" w:sz="4" w:space="0" w:color="auto"/>
+              <w:bottom w:val="single" w:sz="4" w:space="0" w:color="auto"/>
+              <w:right w:val="single" w:sz="4" w:space="0" w:color="auto"/>
+            </w:tcBorders>
+            <w:shd w:val="clear" w:color="auto" w:fill="F3F3F3"/>
+            <w:hideMark/>
+          </w:tcPr>
+          <w:p>
+            <w:pPr>
+              <w:rPr>
+                <w:b/>
+                <w:szCs w:val="24"/>
+              </w:rPr>
+            </w:pPr>
+            <w:r>
+              <w:rPr>
+                <w:b/>
+                <w:szCs w:val="24"/>
+              </w:rPr>
+              <w:t>Date</w:t>
+            </w:r>
+          </w:p>
+        </w:tc>
+        <w:tc>
+          <w:tcPr>
+            <w:tcW w:w="1364" w:type="pct"/>
+            <w:tcBorders>
+              <w:top w:val="single" w:sz="4" w:space="0" w:color="auto"/>
+              <w:left w:val="single" w:sz="4" w:space="0" w:color="auto"/>
+              <w:bottom w:val="single" w:sz="4" w:space="0" w:color="auto"/>
+              <w:right w:val="single" w:sz="4" w:space="0" w:color="auto"/>
+            </w:tcBorders>
+            <w:hideMark/>
+          </w:tcPr>
+          <w:p>
+            <w:pPr>
+              <w:rPr>
+                <w:szCs w:val="24"/>
+              </w:rPr>
+            </w:pPr>
+            <w:r>
+              <w:rPr>
+                <w:szCs w:val="24"/>
+              </w:rPr>
+              <w:t>02/06/2017</w:t>
+            </w:r>
+          </w:p>
+        </w:tc>
+        <w:tc>
+          <w:tcPr>
+            <w:tcW w:w="637" w:type="pct"/>
+            <w:tcBorders>
+              <w:top w:val="single" w:sz="4" w:space="0" w:color="auto"/>
+              <w:left w:val="single" w:sz="4" w:space="0" w:color="auto"/>
+              <w:bottom w:val="single" w:sz="4" w:space="0" w:color="auto"/>
+              <w:right w:val="single" w:sz="4" w:space="0" w:color="auto"/>
+            </w:tcBorders>
+            <w:shd w:val="clear" w:color="auto" w:fill="F3F3F3"/>
+            <w:hideMark/>
+          </w:tcPr>
+          <w:p>
+            <w:pPr>
+              <w:rPr>
+                <w:b/>
+                <w:szCs w:val="24"/>
+              </w:rPr>
+            </w:pPr>
+            <w:r>
+              <w:rPr>
+                <w:b/>
+                <w:szCs w:val="24"/>
+              </w:rPr>
+              <w:t>Priority</w:t>
+            </w:r>
+          </w:p>
+        </w:tc>
+        <w:tc>
+          <w:tcPr>
+            <w:tcW w:w="1608" w:type="pct"/>
+            <w:gridSpan w:val="2"/>
+            <w:tcBorders>
+              <w:top w:val="single" w:sz="4" w:space="0" w:color="auto"/>
+              <w:left w:val="single" w:sz="4" w:space="0" w:color="auto"/>
+              <w:bottom w:val="single" w:sz="4" w:space="0" w:color="auto"/>
+              <w:right w:val="single" w:sz="4" w:space="0" w:color="auto"/>
+            </w:tcBorders>
+            <w:hideMark/>
+          </w:tcPr>
+          <w:p>
+            <w:pPr>
+              <w:rPr>
+                <w:szCs w:val="24"/>
+              </w:rPr>
+            </w:pPr>
+            <w:r>
+              <w:rPr>
+                <w:szCs w:val="24"/>
+              </w:rPr>
+              <w:t>High</w:t>
+            </w:r>
+          </w:p>
+        </w:tc>
+      </w:tr>
+      <w:tr>
+        <w:trPr>
+          <w:trHeight w:val="4061"/>
+        </w:trPr>
+        <w:tc>
+          <w:tcPr>
+            <w:tcW w:w="5000" w:type="pct"/>
+            <w:gridSpan w:val="5"/>
+            <w:tcBorders>
+              <w:top w:val="single" w:sz="4" w:space="0" w:color="auto"/>
+              <w:left w:val="single" w:sz="4" w:space="0" w:color="auto"/>
+              <w:bottom w:val="single" w:sz="4" w:space="0" w:color="auto"/>
+              <w:right w:val="single" w:sz="4" w:space="0" w:color="auto"/>
+            </w:tcBorders>
+            <w:shd w:val="clear" w:color="auto" w:fill="FFFFFF"/>
+            <w:hideMark/>
+          </w:tcPr>
+          <w:p>
+            <w:pPr>
+              <w:rPr>
+                <w:b/>
+                <w:szCs w:val="24"/>
+              </w:rPr>
+            </w:pPr>
+            <w:r>
+              <w:rPr>
+                <w:b/>
+                <w:szCs w:val="24"/>
+              </w:rPr>
+              <w:lastRenderedPageBreak/>
+              <w:t xml:space="preserve">User: </w:t>
+            </w:r>
+            <w:r>
+              <w:rPr>
+                <w:rFonts w:cs="Arial"/>
+                <w:color w:val="000000"/>
+                <w:szCs w:val="24"/>
+                <w:lang w:eastAsia="vi-VN"/>
+              </w:rPr>
+              <w:t>Manager</w:t>
+            </w:r>
+          </w:p>
+          <w:p>
+            <w:pPr>
+              <w:rPr>
+                <w:b/>
+                <w:szCs w:val="24"/>
+              </w:rPr>
+            </w:pPr>
+            <w:r>
+              <w:rPr>
+                <w:b/>
+                <w:szCs w:val="24"/>
+              </w:rPr>
+              <w:t>Summary:</w:t>
+            </w:r>
+            <w:r>
+              <w:rPr>
+                <w:b/>
+                <w:szCs w:val="24"/>
+              </w:rPr>
+              <w:t xml:space="preserve"> </w:t>
+            </w:r>
+            <w:r>
+              <w:rPr>
+                <w:rFonts w:cstheme="minorHAnsi"/>
+                <w:szCs w:val="24"/>
+              </w:rPr>
+              <w:t xml:space="preserve">The </w:t>
+            </w:r>
+            <w:r>
+              <w:rPr>
+                <w:rFonts w:cstheme="minorHAnsi"/>
+                <w:szCs w:val="24"/>
+              </w:rPr>
+              <w:t>manager</w:t>
+            </w:r>
+            <w:r>
+              <w:rPr>
+                <w:rFonts w:cstheme="minorHAnsi"/>
+                <w:szCs w:val="24"/>
+              </w:rPr>
+              <w:t xml:space="preserve"> uses this feature to </w:t>
+            </w:r>
+            <w:r>
+              <w:rPr>
+                <w:rFonts w:cstheme="minorHAnsi"/>
+                <w:szCs w:val="24"/>
+              </w:rPr>
+              <w:t xml:space="preserve">search </w:t>
+            </w:r>
+            <w:r>
+              <w:rPr>
+                <w:rFonts w:cstheme="minorHAnsi"/>
+                <w:szCs w:val="24"/>
+              </w:rPr>
+              <w:t>top game</w:t>
+            </w:r>
+          </w:p>
+          <w:p>
+            <w:pPr>
+              <w:rPr>
+                <w:bCs/>
+                <w:szCs w:val="24"/>
+              </w:rPr>
+            </w:pPr>
+            <w:r>
+              <w:rPr>
+                <w:b/>
+                <w:bCs/>
+                <w:szCs w:val="24"/>
+              </w:rPr>
+              <w:t>Goal:</w:t>
+            </w:r>
+            <w:r>
+              <w:rPr>
+                <w:b/>
+                <w:bCs/>
+                <w:szCs w:val="24"/>
+              </w:rPr>
+              <w:t xml:space="preserve"> </w:t>
+            </w:r>
+            <w:r>
+              <w:rPr>
+                <w:bCs/>
+                <w:szCs w:val="24"/>
+              </w:rPr>
+              <w:t xml:space="preserve">Display </w:t>
+            </w:r>
+            <w:r>
+              <w:rPr>
+                <w:bCs/>
+                <w:szCs w:val="24"/>
+              </w:rPr>
+              <w:t>game’s</w:t>
+            </w:r>
+            <w:r>
+              <w:rPr>
+                <w:bCs/>
+                <w:szCs w:val="24"/>
+              </w:rPr>
+              <w:t xml:space="preserve"> name that manager need</w:t>
+            </w:r>
+          </w:p>
+          <w:p>
+            <w:pPr>
+              <w:rPr>
+                <w:bCs/>
+                <w:szCs w:val="24"/>
+              </w:rPr>
+            </w:pPr>
+            <w:r>
+              <w:rPr>
+                <w:b/>
+                <w:bCs/>
+                <w:szCs w:val="24"/>
+              </w:rPr>
+              <w:t xml:space="preserve">Description: </w:t>
+            </w:r>
+            <w:r>
+              <w:rPr>
+                <w:bCs/>
+                <w:szCs w:val="24"/>
+              </w:rPr>
+              <w:t xml:space="preserve">This function will display </w:t>
+            </w:r>
+            <w:r>
+              <w:rPr>
+                <w:bCs/>
+                <w:szCs w:val="24"/>
+              </w:rPr>
+              <w:t xml:space="preserve">game’s </w:t>
+            </w:r>
+            <w:r>
+              <w:rPr>
+                <w:bCs/>
+                <w:szCs w:val="24"/>
+              </w:rPr>
+              <w:t>name if that exist in system otherwise doesn’t show anything</w:t>
+            </w:r>
+          </w:p>
+          <w:p>
+            <w:pPr>
+              <w:rPr>
+                <w:b/>
+                <w:szCs w:val="24"/>
+              </w:rPr>
+            </w:pPr>
+            <w:r>
+              <w:rPr>
+                <w:b/>
+                <w:bCs/>
+                <w:szCs w:val="24"/>
+              </w:rPr>
+              <w:t>Triggers</w:t>
+            </w:r>
+            <w:r>
+              <w:rPr>
+                <w:b/>
+                <w:szCs w:val="24"/>
+              </w:rPr>
+              <w:t xml:space="preserve">: </w:t>
+            </w:r>
+            <w:r>
+              <w:rPr>
+                <w:rFonts w:cstheme="minorHAnsi"/>
+                <w:bCs/>
+                <w:szCs w:val="24"/>
+              </w:rPr>
+              <w:t xml:space="preserve">The </w:t>
+            </w:r>
+            <w:r>
+              <w:rPr>
+                <w:rFonts w:cstheme="minorHAnsi"/>
+                <w:bCs/>
+                <w:szCs w:val="24"/>
+              </w:rPr>
+              <w:t xml:space="preserve">manager </w:t>
+            </w:r>
+            <w:r>
+              <w:rPr>
+                <w:rFonts w:cstheme="minorHAnsi"/>
+                <w:bCs/>
+                <w:szCs w:val="24"/>
+              </w:rPr>
+              <w:t>clicks on “</w:t>
+            </w:r>
+            <w:r>
+              <w:rPr>
+                <w:rFonts w:cstheme="minorHAnsi"/>
+                <w:bCs/>
+                <w:szCs w:val="24"/>
+              </w:rPr>
+              <w:t>Search</w:t>
+            </w:r>
+            <w:r>
+              <w:rPr>
+                <w:rFonts w:cstheme="minorHAnsi"/>
+                <w:bCs/>
+                <w:szCs w:val="24"/>
+              </w:rPr>
+              <w:t>”</w:t>
+            </w:r>
+            <w:r>
+              <w:rPr>
+                <w:rFonts w:cstheme="minorHAnsi"/>
+                <w:bCs/>
+                <w:szCs w:val="24"/>
+              </w:rPr>
+              <w:t xml:space="preserve"> icon</w:t>
+            </w:r>
+            <w:r>
+              <w:rPr>
+                <w:rFonts w:cstheme="minorHAnsi"/>
+                <w:bCs/>
+                <w:szCs w:val="24"/>
+              </w:rPr>
+              <w:t xml:space="preserve"> in the homepage</w:t>
+            </w:r>
+            <w:r>
+              <w:rPr>
+                <w:rFonts w:cstheme="minorHAnsi"/>
+                <w:bCs/>
+                <w:szCs w:val="24"/>
+              </w:rPr>
+              <w:t>.</w:t>
+            </w:r>
+          </w:p>
+          <w:p>
+            <w:pPr>
+              <w:rPr>
+                <w:bCs/>
+                <w:szCs w:val="24"/>
+              </w:rPr>
+            </w:pPr>
+            <w:r>
+              <w:rPr>
+                <w:b/>
+                <w:bCs/>
+                <w:szCs w:val="24"/>
+              </w:rPr>
+              <w:t>Preconditions:</w:t>
+            </w:r>
+            <w:r>
+              <w:rPr>
+                <w:b/>
+                <w:bCs/>
+                <w:szCs w:val="24"/>
+              </w:rPr>
+              <w:t xml:space="preserve"> </w:t>
+            </w:r>
+            <w:r>
+              <w:rPr>
+                <w:bCs/>
+                <w:szCs w:val="24"/>
+              </w:rPr>
+              <w:t>Manager must be login system</w:t>
+            </w:r>
+          </w:p>
+          <w:p>
+            <w:pPr>
+              <w:rPr>
+                <w:bCs/>
+                <w:szCs w:val="24"/>
+              </w:rPr>
+            </w:pPr>
+            <w:r>
+              <w:rPr>
+                <w:b/>
+                <w:bCs/>
+                <w:szCs w:val="24"/>
+              </w:rPr>
+              <w:t>Post</w:t>
+            </w:r>
+            <w:r>
+              <w:rPr>
+                <w:b/>
+                <w:szCs w:val="24"/>
+              </w:rPr>
+              <w:t xml:space="preserve"> </w:t>
+            </w:r>
+            <w:r>
+              <w:rPr>
+                <w:b/>
+                <w:bCs/>
+                <w:szCs w:val="24"/>
+              </w:rPr>
+              <w:t>Conditions:</w:t>
+            </w:r>
+            <w:r>
+              <w:rPr>
+                <w:b/>
+                <w:bCs/>
+                <w:szCs w:val="24"/>
+              </w:rPr>
+              <w:t xml:space="preserve"> </w:t>
+            </w:r>
+            <w:r>
+              <w:rPr>
+                <w:bCs/>
+                <w:szCs w:val="24"/>
+              </w:rPr>
+              <w:t xml:space="preserve">Show </w:t>
+            </w:r>
+            <w:r>
+              <w:rPr>
+                <w:bCs/>
+                <w:szCs w:val="24"/>
+              </w:rPr>
+              <w:t xml:space="preserve">game’s </w:t>
+            </w:r>
+            <w:r>
+              <w:rPr>
+                <w:bCs/>
+                <w:szCs w:val="24"/>
+              </w:rPr>
+              <w:t>name need to find</w:t>
+            </w:r>
+          </w:p>
+          <w:p>
+            <w:pPr>
+              <w:rPr>
+                <w:b/>
+                <w:bCs/>
+                <w:szCs w:val="24"/>
+              </w:rPr>
+            </w:pPr>
+            <w:r>
+              <w:rPr>
+                <w:b/>
+                <w:bCs/>
+                <w:szCs w:val="24"/>
+              </w:rPr>
+              <w:t>Main Success Scenario:</w:t>
             </w:r>
           </w:p>
           <w:tbl>
@@ -3246,52 +5761,32 @@
                     <w:rPr>
                       <w:rFonts w:cstheme="minorHAnsi"/>
                       <w:b w:val="0"/>
-                      <w:bCs w:val="0"/>
-                      <w:szCs w:val="24"/>
-                    </w:rPr>
-                    <w:t xml:space="preserve">The manager </w:t>
-                  </w:r>
-                  <w:r>
-                    <w:rPr>
-                      <w:rFonts w:cstheme="minorHAnsi"/>
-                      <w:b w:val="0"/>
-                      <w:szCs w:val="24"/>
-                    </w:rPr>
-                    <w:t>clicks on “</w:t>
-                  </w:r>
-                  <w:r>
-                    <w:rPr>
-                      <w:rFonts w:cstheme="minorHAnsi"/>
-                      <w:b w:val="0"/>
-                      <w:bCs w:val="0"/>
-                      <w:szCs w:val="24"/>
-                    </w:rPr>
-                    <w:t>Search</w:t>
-                  </w:r>
-                  <w:r>
-                    <w:rPr>
-                      <w:rFonts w:cstheme="minorHAnsi"/>
-                      <w:b w:val="0"/>
-                      <w:szCs w:val="24"/>
-                    </w:rPr>
-                    <w:t>”</w:t>
-                  </w:r>
-                  <w:r>
-                    <w:rPr>
-                      <w:rFonts w:cstheme="minorHAnsi"/>
-                      <w:b w:val="0"/>
-                      <w:bCs w:val="0"/>
-                      <w:szCs w:val="24"/>
-                    </w:rPr>
-                    <w:t xml:space="preserve"> icon</w:t>
-                  </w:r>
-                  <w:r>
-                    <w:rPr>
-                      <w:rFonts w:cstheme="minorHAnsi"/>
-                      <w:b w:val="0"/>
-                      <w:szCs w:val="24"/>
-                    </w:rPr>
-                    <w:t xml:space="preserve"> in the homepage.</w:t>
+                      <w:szCs w:val="24"/>
+                    </w:rPr>
+                    <w:t xml:space="preserve">Fill </w:t>
+                  </w:r>
+                  <w:r>
+                    <w:rPr>
+                      <w:b w:val="0"/>
+                      <w:bCs w:val="0"/>
+                      <w:szCs w:val="24"/>
+                    </w:rPr>
+                    <w:t>game’s</w:t>
+                  </w:r>
+                  <w:r>
+                    <w:rPr>
+                      <w:bCs w:val="0"/>
+                      <w:szCs w:val="24"/>
+                    </w:rPr>
+                    <w:t xml:space="preserve"> </w:t>
+                  </w:r>
+                  <w:r>
+                    <w:rPr>
+                      <w:rFonts w:cstheme="minorHAnsi"/>
+                      <w:b w:val="0"/>
+                      <w:szCs w:val="24"/>
+                    </w:rPr>
+                    <w:t>name</w:t>
                   </w:r>
                 </w:p>
               </w:tc>
@@ -3326,6 +5821,66 @@
                       <w:szCs w:val="24"/>
                     </w:rPr>
                   </w:pPr>
+                  <w:r>
+                    <w:rPr>
+                      <w:rFonts w:cstheme="minorHAnsi"/>
+                      <w:b w:val="0"/>
+                      <w:bCs w:val="0"/>
+                      <w:szCs w:val="24"/>
+                    </w:rPr>
+                    <w:t xml:space="preserve">2. </w:t>
+                  </w:r>
+                  <w:r>
+                    <w:rPr>
+                      <w:rFonts w:cstheme="minorHAnsi"/>
+                      <w:b w:val="0"/>
+                      <w:bCs w:val="0"/>
+                      <w:szCs w:val="24"/>
+                    </w:rPr>
+                    <w:t xml:space="preserve">The manager </w:t>
+                  </w:r>
+                  <w:r>
+                    <w:rPr>
+                      <w:rFonts w:cstheme="minorHAnsi"/>
+                      <w:b w:val="0"/>
+                      <w:szCs w:val="24"/>
+                    </w:rPr>
+                    <w:t>clicks on “</w:t>
+                  </w:r>
+                  <w:r>
+                    <w:rPr>
+                      <w:rFonts w:cstheme="minorHAnsi"/>
+                      <w:b w:val="0"/>
+                      <w:bCs w:val="0"/>
+                      <w:szCs w:val="24"/>
+                    </w:rPr>
+                    <w:t>Search</w:t>
+                  </w:r>
+                  <w:r>
+                    <w:rPr>
+                      <w:rFonts w:cstheme="minorHAnsi"/>
+                      <w:b w:val="0"/>
+                      <w:szCs w:val="24"/>
+                    </w:rPr>
+                    <w:t>”</w:t>
+                  </w:r>
+                  <w:r>
+                    <w:rPr>
+                      <w:rFonts w:cstheme="minorHAnsi"/>
+                      <w:b w:val="0"/>
+                      <w:bCs w:val="0"/>
+                      <w:szCs w:val="24"/>
+                    </w:rPr>
+                    <w:t xml:space="preserve"> icon</w:t>
+                  </w:r>
+                  <w:r>
+                    <w:rPr>
+                      <w:rFonts w:cstheme="minorHAnsi"/>
+                      <w:b w:val="0"/>
+                      <w:szCs w:val="24"/>
+                    </w:rPr>
+                    <w:t xml:space="preserve"> in the homepage.</w:t>
+                  </w:r>
                 </w:p>
               </w:tc>
               <w:tc>
@@ -3341,32 +5896,55 @@
                       <w:szCs w:val="24"/>
                     </w:rPr>
                   </w:pPr>
-                  <w:r>
-                    <w:rPr>
+                </w:p>
+              </w:tc>
+            </w:tr>
+            <w:tr>
+              <w:trPr>
+                <w:cnfStyle w:val="000000100000" w:firstRow="0" w:lastRow="0" w:firstColumn="0" w:lastColumn="0" w:oddVBand="0" w:evenVBand="0" w:oddHBand="1" w:evenHBand="0" w:firstRowFirstColumn="0" w:firstRowLastColumn="0" w:lastRowFirstColumn="0" w:lastRowLastColumn="0"/>
+              </w:trPr>
+              <w:tc>
+                <w:tcPr>
+                  <w:cnfStyle w:val="001000000000" w:firstRow="0" w:lastRow="0" w:firstColumn="1" w:lastColumn="0" w:oddVBand="0" w:evenVBand="0" w:oddHBand="0" w:evenHBand="0" w:firstRowFirstColumn="0" w:firstRowLastColumn="0" w:lastRowFirstColumn="0" w:lastRowLastColumn="0"/>
+                  <w:tcW w:w="4555" w:type="dxa"/>
+                </w:tcPr>
+                <w:p>
+                  <w:pPr>
+                    <w:rPr>
+                      <w:rFonts w:cstheme="minorHAnsi"/>
+                      <w:b w:val="0"/>
+                      <w:bCs w:val="0"/>
+                      <w:szCs w:val="24"/>
+                    </w:rPr>
+                  </w:pPr>
+                </w:p>
+              </w:tc>
+              <w:tc>
+                <w:tcPr>
+                  <w:tcW w:w="4555" w:type="dxa"/>
+                </w:tcPr>
+                <w:p>
+                  <w:pPr>
+                    <w:cnfStyle w:val="000000100000" w:firstRow="0" w:lastRow="0" w:firstColumn="0" w:lastColumn="0" w:oddVBand="0" w:evenVBand="0" w:oddHBand="1" w:evenHBand="0" w:firstRowFirstColumn="0" w:firstRowLastColumn="0" w:lastRowFirstColumn="0" w:lastRowLastColumn="0"/>
+                    <w:rPr>
+                      <w:rFonts w:cstheme="minorHAnsi"/>
                       <w:bCs/>
                       <w:szCs w:val="24"/>
                     </w:rPr>
-                    <w:t>2.</w:t>
-                  </w:r>
-                  <w:r>
-                    <w:rPr>
-                      <w:szCs w:val="24"/>
-                    </w:rPr>
-                    <w:t xml:space="preserve"> </w:t>
-                  </w:r>
-                  <w:r>
-                    <w:rPr>
-                      <w:bCs/>
-                      <w:szCs w:val="24"/>
-                    </w:rPr>
-                    <w:t xml:space="preserve">Show all </w:t>
-                  </w:r>
-                  <w:r>
-                    <w:rPr>
-                      <w:bCs/>
-                      <w:szCs w:val="24"/>
-                    </w:rPr>
-                    <w:t>games</w:t>
+                  </w:pPr>
+                  <w:r>
+                    <w:rPr>
+                      <w:rFonts w:cstheme="minorHAnsi"/>
+                      <w:szCs w:val="24"/>
+                    </w:rPr>
+                    <w:t xml:space="preserve">3. </w:t>
+                  </w:r>
+                  <w:r>
+                    <w:rPr>
+                      <w:rFonts w:cstheme="minorHAnsi"/>
+                      <w:szCs w:val="24"/>
+                    </w:rPr>
+                    <w:t>Show users match input</w:t>
                   </w:r>
                 </w:p>
               </w:tc>
@@ -3375,27 +5953,58 @@
           <w:p>
             <w:pPr>
               <w:rPr>
-                <w:b/>
-                <w:bCs/>
-                <w:szCs w:val="24"/>
-              </w:rPr>
-            </w:pPr>
-          </w:p>
-          <w:p>
-            <w:pPr>
-              <w:rPr>
-                <w:b/>
-                <w:bCs/>
-                <w:szCs w:val="24"/>
-              </w:rPr>
-            </w:pPr>
-            <w:r>
-              <w:rPr>
-                <w:b/>
-                <w:bCs/>
-                <w:szCs w:val="24"/>
-              </w:rPr>
-              <w:t>1.2</w:t>
+                <w:bCs/>
+                <w:szCs w:val="24"/>
+              </w:rPr>
+            </w:pPr>
+            <w:r>
+              <w:rPr>
+                <w:b/>
+                <w:bCs/>
+                <w:szCs w:val="24"/>
+              </w:rPr>
+              <w:t xml:space="preserve">Alternative Scenario: </w:t>
+            </w:r>
+            <w:r>
+              <w:rPr>
+                <w:bCs/>
+                <w:szCs w:val="24"/>
+              </w:rPr>
+              <w:t>N/A</w:t>
+            </w:r>
+          </w:p>
+          <w:p>
+            <w:pPr>
+              <w:rPr>
+                <w:b/>
+                <w:bCs/>
+                <w:szCs w:val="24"/>
+              </w:rPr>
+            </w:pPr>
+            <w:r>
+              <w:rPr>
+                <w:b/>
+                <w:bCs/>
+                <w:szCs w:val="24"/>
+              </w:rPr>
+              <w:t xml:space="preserve">Exceptions: </w:t>
+            </w:r>
+          </w:p>
+          <w:p>
+            <w:pPr>
+              <w:rPr>
+                <w:b/>
+                <w:bCs/>
+                <w:szCs w:val="24"/>
+              </w:rPr>
+            </w:pPr>
+            <w:r>
+              <w:rPr>
+                <w:b/>
+                <w:bCs/>
+                <w:szCs w:val="24"/>
+              </w:rPr>
+              <w:t>1.1</w:t>
             </w:r>
           </w:p>
           <w:tbl>
@@ -3434,6 +6043,254 @@
                       <w:bCs w:val="0"/>
                       <w:szCs w:val="24"/>
                     </w:rPr>
+                    <w:t>User</w:t>
+                  </w:r>
+                </w:p>
+              </w:tc>
+              <w:tc>
+                <w:tcPr>
+                  <w:tcW w:w="4555" w:type="dxa"/>
+                  <w:vAlign w:val="center"/>
+                </w:tcPr>
+                <w:p>
+                  <w:pPr>
+                    <w:cnfStyle w:val="100000000000" w:firstRow="1" w:lastRow="0" w:firstColumn="0" w:lastColumn="0" w:oddVBand="0" w:evenVBand="0" w:oddHBand="0" w:evenHBand="0" w:firstRowFirstColumn="0" w:firstRowLastColumn="0" w:lastRowFirstColumn="0" w:lastRowLastColumn="0"/>
+                    <w:rPr>
+                      <w:rFonts w:cstheme="minorHAnsi"/>
+                      <w:b w:val="0"/>
+                      <w:bCs w:val="0"/>
+                      <w:szCs w:val="24"/>
+                    </w:rPr>
+                  </w:pPr>
+                  <w:r>
+                    <w:rPr>
+                      <w:rFonts w:cstheme="minorHAnsi"/>
+                      <w:b w:val="0"/>
+                      <w:bCs w:val="0"/>
+                      <w:szCs w:val="24"/>
+                    </w:rPr>
+                    <w:t>System</w:t>
+                  </w:r>
+                </w:p>
+              </w:tc>
+            </w:tr>
+            <w:tr>
+              <w:trPr>
+                <w:cnfStyle w:val="000000100000" w:firstRow="0" w:lastRow="0" w:firstColumn="0" w:lastColumn="0" w:oddVBand="0" w:evenVBand="0" w:oddHBand="1" w:evenHBand="0" w:firstRowFirstColumn="0" w:firstRowLastColumn="0" w:lastRowFirstColumn="0" w:lastRowLastColumn="0"/>
+              </w:trPr>
+              <w:tc>
+                <w:tcPr>
+                  <w:cnfStyle w:val="001000000000" w:firstRow="0" w:lastRow="0" w:firstColumn="1" w:lastColumn="0" w:oddVBand="0" w:evenVBand="0" w:oddHBand="0" w:evenHBand="0" w:firstRowFirstColumn="0" w:firstRowLastColumn="0" w:lastRowFirstColumn="0" w:lastRowLastColumn="0"/>
+                  <w:tcW w:w="4555" w:type="dxa"/>
+                </w:tcPr>
+                <w:p>
+                  <w:pPr>
+                    <w:rPr>
+                      <w:rFonts w:cstheme="minorHAnsi"/>
+                      <w:b w:val="0"/>
+                      <w:szCs w:val="24"/>
+                    </w:rPr>
+                  </w:pPr>
+                  <w:r>
+                    <w:rPr>
+                      <w:b w:val="0"/>
+                      <w:szCs w:val="24"/>
+                    </w:rPr>
+                    <w:t xml:space="preserve">1. </w:t>
+                  </w:r>
+                  <w:r>
+                    <w:rPr>
+                      <w:rFonts w:cstheme="minorHAnsi"/>
+                      <w:b w:val="0"/>
+                      <w:bCs w:val="0"/>
+                      <w:szCs w:val="24"/>
+                    </w:rPr>
+                    <w:t xml:space="preserve">The manager </w:t>
+                  </w:r>
+                  <w:r>
+                    <w:rPr>
+                      <w:rFonts w:cstheme="minorHAnsi"/>
+                      <w:b w:val="0"/>
+                      <w:szCs w:val="24"/>
+                    </w:rPr>
+                    <w:t>clicks on “</w:t>
+                  </w:r>
+                  <w:r>
+                    <w:rPr>
+                      <w:rFonts w:cstheme="minorHAnsi"/>
+                      <w:b w:val="0"/>
+                      <w:bCs w:val="0"/>
+                      <w:szCs w:val="24"/>
+                    </w:rPr>
+                    <w:t>Search</w:t>
+                  </w:r>
+                  <w:r>
+                    <w:rPr>
+                      <w:rFonts w:cstheme="minorHAnsi"/>
+                      <w:b w:val="0"/>
+                      <w:szCs w:val="24"/>
+                    </w:rPr>
+                    <w:t>”</w:t>
+                  </w:r>
+                  <w:r>
+                    <w:rPr>
+                      <w:rFonts w:cstheme="minorHAnsi"/>
+                      <w:b w:val="0"/>
+                      <w:bCs w:val="0"/>
+                      <w:szCs w:val="24"/>
+                    </w:rPr>
+                    <w:t xml:space="preserve"> icon</w:t>
+                  </w:r>
+                  <w:r>
+                    <w:rPr>
+                      <w:rFonts w:cstheme="minorHAnsi"/>
+                      <w:b w:val="0"/>
+                      <w:szCs w:val="24"/>
+                    </w:rPr>
+                    <w:t xml:space="preserve"> in the homepage.</w:t>
+                  </w:r>
+                </w:p>
+              </w:tc>
+              <w:tc>
+                <w:tcPr>
+                  <w:tcW w:w="4555" w:type="dxa"/>
+                </w:tcPr>
+                <w:p>
+                  <w:pPr>
+                    <w:cnfStyle w:val="000000100000" w:firstRow="0" w:lastRow="0" w:firstColumn="0" w:lastColumn="0" w:oddVBand="0" w:evenVBand="0" w:oddHBand="1" w:evenHBand="0" w:firstRowFirstColumn="0" w:firstRowLastColumn="0" w:lastRowFirstColumn="0" w:lastRowLastColumn="0"/>
+                    <w:rPr>
+                      <w:rFonts w:cstheme="minorHAnsi"/>
+                      <w:bCs/>
+                      <w:szCs w:val="24"/>
+                    </w:rPr>
+                  </w:pPr>
+                </w:p>
+              </w:tc>
+            </w:tr>
+            <w:tr>
+              <w:tc>
+                <w:tcPr>
+                  <w:cnfStyle w:val="001000000000" w:firstRow="0" w:lastRow="0" w:firstColumn="1" w:lastColumn="0" w:oddVBand="0" w:evenVBand="0" w:oddHBand="0" w:evenHBand="0" w:firstRowFirstColumn="0" w:firstRowLastColumn="0" w:lastRowFirstColumn="0" w:lastRowLastColumn="0"/>
+                  <w:tcW w:w="4555" w:type="dxa"/>
+                </w:tcPr>
+                <w:p>
+                  <w:pPr>
+                    <w:rPr>
+                      <w:rFonts w:cstheme="minorHAnsi"/>
+                      <w:b w:val="0"/>
+                      <w:bCs w:val="0"/>
+                      <w:szCs w:val="24"/>
+                    </w:rPr>
+                  </w:pPr>
+                </w:p>
+              </w:tc>
+              <w:tc>
+                <w:tcPr>
+                  <w:tcW w:w="4555" w:type="dxa"/>
+                </w:tcPr>
+                <w:p>
+                  <w:pPr>
+                    <w:cnfStyle w:val="000000000000" w:firstRow="0" w:lastRow="0" w:firstColumn="0" w:lastColumn="0" w:oddVBand="0" w:evenVBand="0" w:oddHBand="0" w:evenHBand="0" w:firstRowFirstColumn="0" w:firstRowLastColumn="0" w:lastRowFirstColumn="0" w:lastRowLastColumn="0"/>
+                    <w:rPr>
+                      <w:rFonts w:cstheme="minorHAnsi"/>
+                      <w:bCs/>
+                      <w:szCs w:val="24"/>
+                    </w:rPr>
+                  </w:pPr>
+                  <w:r>
+                    <w:rPr>
+                      <w:bCs/>
+                      <w:szCs w:val="24"/>
+                    </w:rPr>
+                    <w:t>2.</w:t>
+                  </w:r>
+                  <w:r>
+                    <w:rPr>
+                      <w:szCs w:val="24"/>
+                    </w:rPr>
+                    <w:t xml:space="preserve"> </w:t>
+                  </w:r>
+                  <w:r>
+                    <w:rPr>
+                      <w:bCs/>
+                      <w:szCs w:val="24"/>
+                    </w:rPr>
+                    <w:t xml:space="preserve">Show all </w:t>
+                  </w:r>
+                  <w:r>
+                    <w:rPr>
+                      <w:bCs/>
+                      <w:szCs w:val="24"/>
+                    </w:rPr>
+                    <w:t>games</w:t>
+                  </w:r>
+                </w:p>
+              </w:tc>
+            </w:tr>
+          </w:tbl>
+          <w:p>
+            <w:pPr>
+              <w:rPr>
+                <w:b/>
+                <w:bCs/>
+                <w:szCs w:val="24"/>
+              </w:rPr>
+            </w:pPr>
+          </w:p>
+          <w:p>
+            <w:pPr>
+              <w:rPr>
+                <w:b/>
+                <w:bCs/>
+                <w:szCs w:val="24"/>
+              </w:rPr>
+            </w:pPr>
+            <w:r>
+              <w:rPr>
+                <w:b/>
+                <w:bCs/>
+                <w:szCs w:val="24"/>
+              </w:rPr>
+              <w:t>1.2</w:t>
+            </w:r>
+          </w:p>
+          <w:tbl>
+            <w:tblPr>
+              <w:tblStyle w:val="GridTable4-Accent51"/>
+              <w:tblW w:w="0" w:type="auto"/>
+              <w:tblLook w:val="04A0" w:firstRow="1" w:lastRow="0" w:firstColumn="1" w:lastColumn="0" w:noHBand="0" w:noVBand="1"/>
+            </w:tblPr>
+            <w:tblGrid>
+              <w:gridCol w:w="4555"/>
+              <w:gridCol w:w="4555"/>
+            </w:tblGrid>
+            <w:tr>
+              <w:trPr>
+                <w:cnfStyle w:val="100000000000" w:firstRow="1" w:lastRow="0" w:firstColumn="0" w:lastColumn="0" w:oddVBand="0" w:evenVBand="0" w:oddHBand="0" w:evenHBand="0" w:firstRowFirstColumn="0" w:firstRowLastColumn="0" w:lastRowFirstColumn="0" w:lastRowLastColumn="0"/>
+              </w:trPr>
+              <w:tc>
+                <w:tcPr>
+                  <w:cnfStyle w:val="001000000000" w:firstRow="0" w:lastRow="0" w:firstColumn="1" w:lastColumn="0" w:oddVBand="0" w:evenVBand="0" w:oddHBand="0" w:evenHBand="0" w:firstRowFirstColumn="0" w:firstRowLastColumn="0" w:lastRowFirstColumn="0" w:lastRowLastColumn="0"/>
+                  <w:tcW w:w="4555" w:type="dxa"/>
+                  <w:vAlign w:val="center"/>
+                </w:tcPr>
+                <w:p>
+                  <w:pPr>
+                    <w:rPr>
+                      <w:rFonts w:cstheme="minorHAnsi"/>
+                      <w:b w:val="0"/>
+                      <w:bCs w:val="0"/>
+                      <w:szCs w:val="24"/>
+                    </w:rPr>
+                  </w:pPr>
+                  <w:r>
+                    <w:rPr>
+                      <w:rFonts w:cstheme="minorHAnsi"/>
+                      <w:b w:val="0"/>
+                      <w:bCs w:val="0"/>
+                      <w:szCs w:val="24"/>
+                    </w:rPr>
+                    <w:lastRenderedPageBreak/>
                     <w:t>User</w:t>
                   </w:r>
                 </w:p>
@@ -3785,13 +6642,15 @@
             <w:pPr>
               <w:pStyle w:val="ListParagraph"/>
               <w:ind w:left="360"/>
-              <w:rPr>
-                <w:szCs w:val="24"/>
-              </w:rPr>
-            </w:pPr>
-          </w:p>
-          <w:p>
-            <w:pPr>
+              <w:outlineLvl w:val="0"/>
+              <w:rPr>
+                <w:szCs w:val="24"/>
+              </w:rPr>
+            </w:pPr>
+          </w:p>
+          <w:p>
+            <w:pPr>
+              <w:outlineLvl w:val="0"/>
               <w:rPr>
                 <w:szCs w:val="24"/>
               </w:rPr>
@@ -3835,6 +6694,7 @@
           </w:p>
           <w:p>
             <w:pPr>
+              <w:outlineLvl w:val="0"/>
               <w:rPr>
                 <w:szCs w:val="24"/>
               </w:rPr>
@@ -4110,7 +6970,6 @@
                 <w:b/>
                 <w:szCs w:val="24"/>
               </w:rPr>
-              <w:lastRenderedPageBreak/>
               <w:t>Date</w:t>
             </w:r>
           </w:p>
@@ -4224,6 +7083,7 @@
                 <w:b/>
                 <w:szCs w:val="24"/>
               </w:rPr>
+              <w:lastRenderedPageBreak/>
               <w:t xml:space="preserve">User: </w:t>
             </w:r>
             <w:r>
@@ -4986,13 +7846,15 @@
             <w:pPr>
               <w:pStyle w:val="ListParagraph"/>
               <w:ind w:left="360"/>
-              <w:rPr>
-                <w:szCs w:val="24"/>
-              </w:rPr>
-            </w:pPr>
-          </w:p>
-          <w:p>
-            <w:pPr>
+              <w:outlineLvl w:val="0"/>
+              <w:rPr>
+                <w:szCs w:val="24"/>
+              </w:rPr>
+            </w:pPr>
+          </w:p>
+          <w:p>
+            <w:pPr>
+              <w:outlineLvl w:val="0"/>
               <w:rPr>
                 <w:szCs w:val="24"/>
               </w:rPr>
@@ -5036,6 +7898,7 @@
           </w:p>
           <w:p>
             <w:pPr>
+              <w:outlineLvl w:val="0"/>
               <w:rPr>
                 <w:szCs w:val="24"/>
               </w:rPr>
@@ -5177,7 +8040,6 @@
                 <w:b/>
                 <w:szCs w:val="24"/>
               </w:rPr>
-              <w:lastRenderedPageBreak/>
               <w:t>Use-case Name</w:t>
             </w:r>
           </w:p>
@@ -5254,6 +8116,7 @@
                 <w:b/>
                 <w:szCs w:val="24"/>
               </w:rPr>
+              <w:lastRenderedPageBreak/>
               <w:t xml:space="preserve">Author </w:t>
             </w:r>
           </w:p>
@@ -6494,13 +9357,15 @@
             <w:pPr>
               <w:pStyle w:val="ListParagraph"/>
               <w:ind w:left="360"/>
-              <w:rPr>
-                <w:szCs w:val="24"/>
-              </w:rPr>
-            </w:pPr>
-          </w:p>
-          <w:p>
-            <w:pPr>
+              <w:outlineLvl w:val="0"/>
+              <w:rPr>
+                <w:szCs w:val="24"/>
+              </w:rPr>
+            </w:pPr>
+          </w:p>
+          <w:p>
+            <w:pPr>
+              <w:outlineLvl w:val="0"/>
               <w:rPr>
                 <w:szCs w:val="24"/>
               </w:rPr>
@@ -6560,6 +9425,7 @@
           </w:p>
           <w:p>
             <w:pPr>
+              <w:outlineLvl w:val="0"/>
               <w:rPr>
                 <w:szCs w:val="24"/>
               </w:rPr>
@@ -6745,7 +9611,23 @@
                 <w:color w:val="000000"/>
                 <w:sz w:val="22"/>
               </w:rPr>
-              <w:t xml:space="preserve"> of members</w:t>
+              <w:t xml:space="preserve"> </w:t>
+            </w:r>
+            <w:r>
+              <w:rPr>
+                <w:rFonts w:ascii="Arial" w:hAnsi="Arial" w:cs="Arial"/>
+                <w:color w:val="000000"/>
+                <w:sz w:val="22"/>
+              </w:rPr>
+              <w:t xml:space="preserve">of </w:t>
+            </w:r>
+            <w:r>
+              <w:rPr>
+                <w:rFonts w:ascii="Arial" w:hAnsi="Arial" w:cs="Arial"/>
+                <w:color w:val="000000"/>
+                <w:sz w:val="22"/>
+              </w:rPr>
+              <w:t>members</w:t>
             </w:r>
           </w:p>
         </w:tc>
@@ -7742,8 +10624,6 @@
                 <w:szCs w:val="24"/>
               </w:rPr>
             </w:pPr>
-            <w:bookmarkStart w:id="0" w:name="_GoBack"/>
-            <w:bookmarkEnd w:id="0"/>
             <w:r>
               <w:rPr>
                 <w:b/>
@@ -7887,13 +10767,15 @@
             <w:pPr>
               <w:pStyle w:val="ListParagraph"/>
               <w:ind w:left="360"/>
-              <w:rPr>
-                <w:szCs w:val="24"/>
-              </w:rPr>
-            </w:pPr>
-          </w:p>
-          <w:p>
-            <w:pPr>
+              <w:outlineLvl w:val="0"/>
+              <w:rPr>
+                <w:szCs w:val="24"/>
+              </w:rPr>
+            </w:pPr>
+          </w:p>
+          <w:p>
+            <w:pPr>
+              <w:outlineLvl w:val="0"/>
               <w:rPr>
                 <w:szCs w:val="24"/>
               </w:rPr>
@@ -7937,6 +10819,7 @@
           </w:p>
           <w:p>
             <w:pPr>
+              <w:outlineLvl w:val="0"/>
               <w:rPr>
                 <w:szCs w:val="24"/>
               </w:rPr>
@@ -9148,13 +12031,15 @@
             <w:pPr>
               <w:pStyle w:val="ListParagraph"/>
               <w:ind w:left="360"/>
-              <w:rPr>
-                <w:szCs w:val="24"/>
-              </w:rPr>
-            </w:pPr>
-          </w:p>
-          <w:p>
-            <w:pPr>
+              <w:outlineLvl w:val="0"/>
+              <w:rPr>
+                <w:szCs w:val="24"/>
+              </w:rPr>
+            </w:pPr>
+          </w:p>
+          <w:p>
+            <w:pPr>
+              <w:outlineLvl w:val="0"/>
               <w:rPr>
                 <w:szCs w:val="24"/>
               </w:rPr>
@@ -9198,6 +12083,7 @@
           </w:p>
           <w:p>
             <w:pPr>
+              <w:outlineLvl w:val="0"/>
               <w:rPr>
                 <w:szCs w:val="24"/>
               </w:rPr>
@@ -10187,13 +13073,15 @@
             <w:pPr>
               <w:pStyle w:val="ListParagraph"/>
               <w:ind w:left="360"/>
-              <w:rPr>
-                <w:szCs w:val="24"/>
-              </w:rPr>
-            </w:pPr>
-          </w:p>
-          <w:p>
-            <w:pPr>
+              <w:outlineLvl w:val="0"/>
+              <w:rPr>
+                <w:szCs w:val="24"/>
+              </w:rPr>
+            </w:pPr>
+          </w:p>
+          <w:p>
+            <w:pPr>
+              <w:outlineLvl w:val="0"/>
               <w:rPr>
                 <w:szCs w:val="24"/>
               </w:rPr>

</xml_diff>